<commit_message>
UnitTest Terminado Exitosamente-Trabajamos con Code With me
</commit_message>
<xml_diff>
--- a/Proyecto-3S2/Sprint0/Sprint0-C3S2.docx
+++ b/Proyecto-3S2/Sprint0/Sprint0-C3S2.docx
@@ -1181,8 +1181,373 @@
         </w:rPr>
         <w:t xml:space="preserve"> de un programa que hayas escrito o encontrado en otro lugar. Adjunta aquí (1) la captura de pantalla de la ejecución de tu programa.</w:t>
       </w:r>
-      <w:bookmarkStart w:id="0" w:name="_GoBack"/>
-      <w:bookmarkEnd w:id="0"/>
+    </w:p>
+    <w:p>
+      <w:pPr>
+        <w:ind w:left="720"/>
+        <w:rPr>
+          <w:rFonts w:ascii="Times New Roman" w:eastAsia="Times New Roman" w:hAnsi="Times New Roman" w:cs="Times New Roman"/>
+          <w:lang w:val="es-PE"/>
+        </w:rPr>
+      </w:pPr>
+    </w:p>
+    <w:p>
+      <w:pPr>
+        <w:ind w:left="720"/>
+        <w:rPr>
+          <w:rFonts w:ascii="Times New Roman" w:eastAsia="Times New Roman" w:hAnsi="Times New Roman" w:cs="Times New Roman"/>
+          <w:u w:val="single"/>
+          <w:lang w:val="es-PE"/>
+        </w:rPr>
+      </w:pPr>
+    </w:p>
+    <w:tbl>
+      <w:tblPr>
+        <w:tblStyle w:val="Tablaconcuadrcula"/>
+        <w:tblW w:w="0" w:type="auto"/>
+        <w:tblInd w:w="720" w:type="dxa"/>
+        <w:tblLook w:val="04A0" w:firstRow="1" w:lastRow="0" w:firstColumn="1" w:lastColumn="0" w:noHBand="0" w:noVBand="1"/>
+      </w:tblPr>
+      <w:tblGrid>
+        <w:gridCol w:w="10070"/>
+      </w:tblGrid>
+      <w:tr>
+        <w:trPr>
+          <w:trHeight w:val="4829"/>
+        </w:trPr>
+        <w:tc>
+          <w:tcPr>
+            <w:tcW w:w="10070" w:type="dxa"/>
+          </w:tcPr>
+          <w:p>
+            <w:pPr>
+              <w:rPr>
+                <w:rFonts w:ascii="Times New Roman" w:eastAsia="Times New Roman" w:hAnsi="Times New Roman" w:cs="Times New Roman"/>
+                <w:lang w:val="es-PE"/>
+              </w:rPr>
+            </w:pPr>
+          </w:p>
+          <w:p>
+            <w:pPr>
+              <w:rPr>
+                <w:rFonts w:ascii="Times New Roman" w:eastAsia="Times New Roman" w:hAnsi="Times New Roman" w:cs="Times New Roman"/>
+                <w:lang w:val="es-PE"/>
+              </w:rPr>
+            </w:pPr>
+            <w:r>
+              <w:rPr>
+                <w:noProof/>
+                <w:lang w:val="es-PE"/>
+              </w:rPr>
+              <w:drawing>
+                <wp:inline distT="0" distB="0" distL="0" distR="0" wp14:anchorId="303F55C6" wp14:editId="57A7674E">
+                  <wp:extent cx="5829300" cy="1409700"/>
+                  <wp:effectExtent l="0" t="0" r="0" b="0"/>
+                  <wp:docPr id="3" name="Imagen 3"/>
+                  <wp:cNvGraphicFramePr>
+                    <a:graphicFrameLocks xmlns:a="http://schemas.openxmlformats.org/drawingml/2006/main" noChangeAspect="1"/>
+                  </wp:cNvGraphicFramePr>
+                  <a:graphic xmlns:a="http://schemas.openxmlformats.org/drawingml/2006/main">
+                    <a:graphicData uri="http://schemas.openxmlformats.org/drawingml/2006/picture">
+                      <pic:pic xmlns:pic="http://schemas.openxmlformats.org/drawingml/2006/picture">
+                        <pic:nvPicPr>
+                          <pic:cNvPr id="1" name=""/>
+                          <pic:cNvPicPr/>
+                        </pic:nvPicPr>
+                        <pic:blipFill>
+                          <a:blip r:embed="rId9"/>
+                          <a:stretch>
+                            <a:fillRect/>
+                          </a:stretch>
+                        </pic:blipFill>
+                        <pic:spPr>
+                          <a:xfrm>
+                            <a:off x="0" y="0"/>
+                            <a:ext cx="5829300" cy="1409700"/>
+                          </a:xfrm>
+                          <a:prstGeom prst="rect">
+                            <a:avLst/>
+                          </a:prstGeom>
+                        </pic:spPr>
+                      </pic:pic>
+                    </a:graphicData>
+                  </a:graphic>
+                </wp:inline>
+              </w:drawing>
+            </w:r>
+          </w:p>
+          <w:p>
+            <w:pPr>
+              <w:rPr>
+                <w:rFonts w:ascii="Times New Roman" w:eastAsia="Times New Roman" w:hAnsi="Times New Roman" w:cs="Times New Roman"/>
+                <w:lang w:val="es-PE"/>
+              </w:rPr>
+            </w:pPr>
+          </w:p>
+          <w:p>
+            <w:pPr>
+              <w:rPr>
+                <w:rFonts w:ascii="Times New Roman" w:eastAsia="Times New Roman" w:hAnsi="Times New Roman" w:cs="Times New Roman"/>
+                <w:lang w:val="es-PE"/>
+              </w:rPr>
+            </w:pPr>
+          </w:p>
+          <w:p>
+            <w:pPr>
+              <w:rPr>
+                <w:rFonts w:ascii="Times New Roman" w:eastAsia="Times New Roman" w:hAnsi="Times New Roman" w:cs="Times New Roman"/>
+                <w:lang w:val="es-PE"/>
+              </w:rPr>
+            </w:pPr>
+            <w:r>
+              <w:rPr>
+                <w:noProof/>
+                <w:lang w:val="es-PE"/>
+              </w:rPr>
+              <w:drawing>
+                <wp:inline distT="0" distB="0" distL="0" distR="0" wp14:anchorId="53EFFE83" wp14:editId="4CFCA773">
+                  <wp:extent cx="6858000" cy="3062605"/>
+                  <wp:effectExtent l="0" t="0" r="0" b="4445"/>
+                  <wp:docPr id="1" name="Imagen 1"/>
+                  <wp:cNvGraphicFramePr>
+                    <a:graphicFrameLocks xmlns:a="http://schemas.openxmlformats.org/drawingml/2006/main" noChangeAspect="1"/>
+                  </wp:cNvGraphicFramePr>
+                  <a:graphic xmlns:a="http://schemas.openxmlformats.org/drawingml/2006/main">
+                    <a:graphicData uri="http://schemas.openxmlformats.org/drawingml/2006/picture">
+                      <pic:pic xmlns:pic="http://schemas.openxmlformats.org/drawingml/2006/picture">
+                        <pic:nvPicPr>
+                          <pic:cNvPr id="1" name=""/>
+                          <pic:cNvPicPr/>
+                        </pic:nvPicPr>
+                        <pic:blipFill>
+                          <a:blip r:embed="rId10"/>
+                          <a:stretch>
+                            <a:fillRect/>
+                          </a:stretch>
+                        </pic:blipFill>
+                        <pic:spPr>
+                          <a:xfrm>
+                            <a:off x="0" y="0"/>
+                            <a:ext cx="6858000" cy="3062605"/>
+                          </a:xfrm>
+                          <a:prstGeom prst="rect">
+                            <a:avLst/>
+                          </a:prstGeom>
+                        </pic:spPr>
+                      </pic:pic>
+                    </a:graphicData>
+                  </a:graphic>
+                </wp:inline>
+              </w:drawing>
+            </w:r>
+          </w:p>
+        </w:tc>
+      </w:tr>
+    </w:tbl>
+    <w:p>
+      <w:pPr>
+        <w:ind w:left="720"/>
+        <w:rPr>
+          <w:rFonts w:ascii="Times New Roman" w:eastAsia="Times New Roman" w:hAnsi="Times New Roman" w:cs="Times New Roman"/>
+          <w:lang w:val="es-PE"/>
+        </w:rPr>
+      </w:pPr>
+    </w:p>
+    <w:p>
+      <w:pPr>
+        <w:ind w:left="720"/>
+        <w:rPr>
+          <w:rFonts w:ascii="Times New Roman" w:eastAsia="Times New Roman" w:hAnsi="Times New Roman" w:cs="Times New Roman"/>
+          <w:lang w:val="es-PE"/>
+        </w:rPr>
+      </w:pPr>
+    </w:p>
+    <w:p>
+      <w:pPr>
+        <w:ind w:left="720"/>
+        <w:rPr>
+          <w:rFonts w:ascii="Times New Roman" w:eastAsia="Times New Roman" w:hAnsi="Times New Roman" w:cs="Times New Roman"/>
+          <w:lang w:val="es-PE"/>
+        </w:rPr>
+      </w:pPr>
+    </w:p>
+    <w:p>
+      <w:pPr>
+        <w:ind w:left="720"/>
+        <w:rPr>
+          <w:rFonts w:ascii="Times New Roman" w:eastAsia="Times New Roman" w:hAnsi="Times New Roman" w:cs="Times New Roman"/>
+          <w:lang w:val="es-PE"/>
+        </w:rPr>
+      </w:pPr>
+    </w:p>
+    <w:p>
+      <w:pPr>
+        <w:ind w:left="720"/>
+        <w:rPr>
+          <w:rFonts w:ascii="Times New Roman" w:eastAsia="Times New Roman" w:hAnsi="Times New Roman" w:cs="Times New Roman"/>
+          <w:lang w:val="es-PE"/>
+        </w:rPr>
+      </w:pPr>
+    </w:p>
+    <w:tbl>
+      <w:tblPr>
+        <w:tblStyle w:val="Tablaconcuadrcula"/>
+        <w:tblW w:w="0" w:type="auto"/>
+        <w:tblInd w:w="720" w:type="dxa"/>
+        <w:tblLook w:val="04A0" w:firstRow="1" w:lastRow="0" w:firstColumn="1" w:lastColumn="0" w:noHBand="0" w:noVBand="1"/>
+      </w:tblPr>
+      <w:tblGrid>
+        <w:gridCol w:w="10070"/>
+      </w:tblGrid>
+      <w:tr>
+        <w:tc>
+          <w:tcPr>
+            <w:tcW w:w="10790" w:type="dxa"/>
+          </w:tcPr>
+          <w:p>
+            <w:pPr>
+              <w:rPr>
+                <w:rFonts w:ascii="Times New Roman" w:eastAsia="Times New Roman" w:hAnsi="Times New Roman" w:cs="Times New Roman"/>
+                <w:lang w:val="es-PE"/>
+              </w:rPr>
+            </w:pPr>
+            <w:r>
+              <w:rPr>
+                <w:noProof/>
+                <w:lang w:val="es-PE"/>
+              </w:rPr>
+              <w:drawing>
+                <wp:inline distT="0" distB="0" distL="0" distR="0" wp14:anchorId="31B81D27" wp14:editId="70FDB07F">
+                  <wp:extent cx="6048375" cy="2305050"/>
+                  <wp:effectExtent l="0" t="0" r="9525" b="0"/>
+                  <wp:docPr id="4" name="Imagen 4"/>
+                  <wp:cNvGraphicFramePr>
+                    <a:graphicFrameLocks xmlns:a="http://schemas.openxmlformats.org/drawingml/2006/main" noChangeAspect="1"/>
+                  </wp:cNvGraphicFramePr>
+                  <a:graphic xmlns:a="http://schemas.openxmlformats.org/drawingml/2006/main">
+                    <a:graphicData uri="http://schemas.openxmlformats.org/drawingml/2006/picture">
+                      <pic:pic xmlns:pic="http://schemas.openxmlformats.org/drawingml/2006/picture">
+                        <pic:nvPicPr>
+                          <pic:cNvPr id="1" name=""/>
+                          <pic:cNvPicPr/>
+                        </pic:nvPicPr>
+                        <pic:blipFill>
+                          <a:blip r:embed="rId11"/>
+                          <a:stretch>
+                            <a:fillRect/>
+                          </a:stretch>
+                        </pic:blipFill>
+                        <pic:spPr>
+                          <a:xfrm>
+                            <a:off x="0" y="0"/>
+                            <a:ext cx="6048375" cy="2305050"/>
+                          </a:xfrm>
+                          <a:prstGeom prst="rect">
+                            <a:avLst/>
+                          </a:prstGeom>
+                        </pic:spPr>
+                      </pic:pic>
+                    </a:graphicData>
+                  </a:graphic>
+                </wp:inline>
+              </w:drawing>
+            </w:r>
+          </w:p>
+        </w:tc>
+      </w:tr>
+      <w:tr>
+        <w:tc>
+          <w:tcPr>
+            <w:tcW w:w="10790" w:type="dxa"/>
+          </w:tcPr>
+          <w:p>
+            <w:pPr>
+              <w:rPr>
+                <w:rFonts w:ascii="Times New Roman" w:eastAsia="Times New Roman" w:hAnsi="Times New Roman" w:cs="Times New Roman"/>
+                <w:lang w:val="es-PE"/>
+              </w:rPr>
+            </w:pPr>
+            <w:r>
+              <w:rPr>
+                <w:noProof/>
+                <w:lang w:val="es-PE"/>
+              </w:rPr>
+              <w:lastRenderedPageBreak/>
+              <w:drawing>
+                <wp:inline distT="0" distB="0" distL="0" distR="0" wp14:anchorId="05FE02A1" wp14:editId="7CB796E1">
+                  <wp:extent cx="6858000" cy="2212975"/>
+                  <wp:effectExtent l="0" t="0" r="0" b="0"/>
+                  <wp:docPr id="2" name="Imagen 2"/>
+                  <wp:cNvGraphicFramePr>
+                    <a:graphicFrameLocks xmlns:a="http://schemas.openxmlformats.org/drawingml/2006/main" noChangeAspect="1"/>
+                  </wp:cNvGraphicFramePr>
+                  <a:graphic xmlns:a="http://schemas.openxmlformats.org/drawingml/2006/main">
+                    <a:graphicData uri="http://schemas.openxmlformats.org/drawingml/2006/picture">
+                      <pic:pic xmlns:pic="http://schemas.openxmlformats.org/drawingml/2006/picture">
+                        <pic:nvPicPr>
+                          <pic:cNvPr id="1" name=""/>
+                          <pic:cNvPicPr/>
+                        </pic:nvPicPr>
+                        <pic:blipFill>
+                          <a:blip r:embed="rId12"/>
+                          <a:stretch>
+                            <a:fillRect/>
+                          </a:stretch>
+                        </pic:blipFill>
+                        <pic:spPr>
+                          <a:xfrm>
+                            <a:off x="0" y="0"/>
+                            <a:ext cx="6858000" cy="2212975"/>
+                          </a:xfrm>
+                          <a:prstGeom prst="rect">
+                            <a:avLst/>
+                          </a:prstGeom>
+                        </pic:spPr>
+                      </pic:pic>
+                    </a:graphicData>
+                  </a:graphic>
+                </wp:inline>
+              </w:drawing>
+            </w:r>
+          </w:p>
+        </w:tc>
+      </w:tr>
+    </w:tbl>
+    <w:p>
+      <w:pPr>
+        <w:ind w:left="720"/>
+        <w:rPr>
+          <w:rFonts w:ascii="Times New Roman" w:eastAsia="Times New Roman" w:hAnsi="Times New Roman" w:cs="Times New Roman"/>
+          <w:lang w:val="es-PE"/>
+        </w:rPr>
+      </w:pPr>
+    </w:p>
+    <w:p>
+      <w:pPr>
+        <w:ind w:left="720"/>
+        <w:rPr>
+          <w:rFonts w:ascii="Times New Roman" w:eastAsia="Times New Roman" w:hAnsi="Times New Roman" w:cs="Times New Roman"/>
+          <w:lang w:val="es-PE"/>
+        </w:rPr>
+      </w:pPr>
+    </w:p>
+    <w:p>
+      <w:pPr>
+        <w:ind w:left="720"/>
+        <w:rPr>
+          <w:rFonts w:ascii="Times New Roman" w:eastAsia="Times New Roman" w:hAnsi="Times New Roman" w:cs="Times New Roman"/>
+          <w:lang w:val="es-PE"/>
+        </w:rPr>
+      </w:pPr>
+    </w:p>
+    <w:p>
+      <w:pPr>
+        <w:ind w:left="720"/>
+        <w:rPr>
+          <w:rFonts w:ascii="Times New Roman" w:eastAsia="Times New Roman" w:hAnsi="Times New Roman" w:cs="Times New Roman"/>
+          <w:lang w:val="es-PE"/>
+        </w:rPr>
+      </w:pPr>
     </w:p>
     <w:p>
       <w:pPr>
@@ -1345,6 +1710,8 @@
         </w:rPr>
         <w:t>Adjunten aquí (1) la captura de pantalla de la ejecución de tu programa y (2) el código fuente de tu programa.</w:t>
       </w:r>
+      <w:bookmarkStart w:id="0" w:name="_GoBack"/>
+      <w:bookmarkEnd w:id="0"/>
     </w:p>
     <w:p>
       <w:pPr>

</xml_diff>

<commit_message>
Se migró el proyecto de Java a C#, cambio de IDE y Avance de Sprint 1, Sprint 0 terminado, trabajamos ambos
</commit_message>
<xml_diff>
--- a/Proyecto-3S2/Sprint0/Sprint0-C3S2.docx
+++ b/Proyecto-3S2/Sprint0/Sprint0-C3S2.docx
@@ -1,6 +1,6 @@
 
 <file path=word/document.xml><?xml version="1.0" encoding="utf-8"?>
-<w:document xmlns:wpc="http://schemas.microsoft.com/office/word/2010/wordprocessingCanvas" xmlns:cx="http://schemas.microsoft.com/office/drawing/2014/chartex" xmlns:cx1="http://schemas.microsoft.com/office/drawing/2015/9/8/chartex" xmlns:cx2="http://schemas.microsoft.com/office/drawing/2015/10/21/chartex" xmlns:mc="http://schemas.openxmlformats.org/markup-compatibility/2006" xmlns:o="urn:schemas-microsoft-com:office:office" xmlns:r="http://schemas.openxmlformats.org/officeDocument/2006/relationships" xmlns:m="http://schemas.openxmlformats.org/officeDocument/2006/math" xmlns:v="urn:schemas-microsoft-com:vml" xmlns:wp14="http://schemas.microsoft.com/office/word/2010/wordprocessingDrawing" xmlns:wp="http://schemas.openxmlformats.org/drawingml/2006/wordprocessingDrawing" xmlns:w10="urn:schemas-microsoft-com:office:word" xmlns:w="http://schemas.openxmlformats.org/wordprocessingml/2006/main" xmlns:w14="http://schemas.microsoft.com/office/word/2010/wordml" xmlns:w15="http://schemas.microsoft.com/office/word/2012/wordml" xmlns:w16se="http://schemas.microsoft.com/office/word/2015/wordml/symex" xmlns:wpg="http://schemas.microsoft.com/office/word/2010/wordprocessingGroup" xmlns:wpi="http://schemas.microsoft.com/office/word/2010/wordprocessingInk" xmlns:wne="http://schemas.microsoft.com/office/word/2006/wordml" xmlns:wps="http://schemas.microsoft.com/office/word/2010/wordprocessingShape" mc:Ignorable="w14 w15 w16se wp14">
+<w:document xmlns:wpc="http://schemas.microsoft.com/office/word/2010/wordprocessingCanvas" xmlns:cx="http://schemas.microsoft.com/office/drawing/2014/chartex" xmlns:cx1="http://schemas.microsoft.com/office/drawing/2015/9/8/chartex" xmlns:cx2="http://schemas.microsoft.com/office/drawing/2015/10/21/chartex" xmlns:cx3="http://schemas.microsoft.com/office/drawing/2016/5/9/chartex" xmlns:cx4="http://schemas.microsoft.com/office/drawing/2016/5/10/chartex" xmlns:cx5="http://schemas.microsoft.com/office/drawing/2016/5/11/chartex" xmlns:cx6="http://schemas.microsoft.com/office/drawing/2016/5/12/chartex" xmlns:cx7="http://schemas.microsoft.com/office/drawing/2016/5/13/chartex" xmlns:cx8="http://schemas.microsoft.com/office/drawing/2016/5/14/chartex" xmlns:mc="http://schemas.openxmlformats.org/markup-compatibility/2006" xmlns:aink="http://schemas.microsoft.com/office/drawing/2016/ink" xmlns:am3d="http://schemas.microsoft.com/office/drawing/2017/model3d" xmlns:o="urn:schemas-microsoft-com:office:office" xmlns:oel="http://schemas.microsoft.com/office/2019/extlst" xmlns:r="http://schemas.openxmlformats.org/officeDocument/2006/relationships" xmlns:m="http://schemas.openxmlformats.org/officeDocument/2006/math" xmlns:v="urn:schemas-microsoft-com:vml" xmlns:wp14="http://schemas.microsoft.com/office/word/2010/wordprocessingDrawing" xmlns:wp="http://schemas.openxmlformats.org/drawingml/2006/wordprocessingDrawing" xmlns:w10="urn:schemas-microsoft-com:office:word" xmlns:w="http://schemas.openxmlformats.org/wordprocessingml/2006/main" xmlns:w14="http://schemas.microsoft.com/office/word/2010/wordml" xmlns:w15="http://schemas.microsoft.com/office/word/2012/wordml" xmlns:w16cex="http://schemas.microsoft.com/office/word/2018/wordml/cex" xmlns:w16cid="http://schemas.microsoft.com/office/word/2016/wordml/cid" xmlns:w16="http://schemas.microsoft.com/office/word/2018/wordml" xmlns:w16du="http://schemas.microsoft.com/office/word/2023/wordml/word16du" xmlns:w16sdtdh="http://schemas.microsoft.com/office/word/2020/wordml/sdtdatahash" xmlns:w16se="http://schemas.microsoft.com/office/word/2015/wordml/symex" xmlns:wpg="http://schemas.microsoft.com/office/word/2010/wordprocessingGroup" xmlns:wpi="http://schemas.microsoft.com/office/word/2010/wordprocessingInk" xmlns:wne="http://schemas.microsoft.com/office/word/2006/wordml" xmlns:wps="http://schemas.microsoft.com/office/word/2010/wordprocessingShape" mc:Ignorable="w14 w15 w16se w16cid w16 w16cex w16sdtdh wp14">
   <w:body>
     <w:p>
       <w:pPr>
@@ -275,7 +275,27 @@
           <w:color w:val="000000"/>
           <w:lang w:val="es-PE"/>
         </w:rPr>
-        <w:t xml:space="preserve"> of </w:t>
+        <w:t xml:space="preserve"> </w:t>
+      </w:r>
+      <w:proofErr w:type="spellStart"/>
+      <w:r>
+        <w:rPr>
+          <w:rFonts w:ascii="Times New Roman" w:eastAsia="Times New Roman" w:hAnsi="Times New Roman" w:cs="Times New Roman"/>
+          <w:b/>
+          <w:color w:val="000000"/>
+          <w:lang w:val="es-PE"/>
+        </w:rPr>
+        <w:t>of</w:t>
+      </w:r>
+      <w:proofErr w:type="spellEnd"/>
+      <w:r>
+        <w:rPr>
+          <w:rFonts w:ascii="Times New Roman" w:eastAsia="Times New Roman" w:hAnsi="Times New Roman" w:cs="Times New Roman"/>
+          <w:b/>
+          <w:color w:val="000000"/>
+          <w:lang w:val="es-PE"/>
+        </w:rPr>
+        <w:t xml:space="preserve"> </w:t>
       </w:r>
       <w:proofErr w:type="spellStart"/>
       <w:r>
@@ -380,14 +400,7 @@
                 <w:rFonts w:ascii="Times New Roman" w:eastAsia="Times New Roman" w:hAnsi="Times New Roman" w:cs="Times New Roman"/>
                 <w:lang w:val="es-PE"/>
               </w:rPr>
-              <w:t>Lenguaje de prog</w:t>
-            </w:r>
-            <w:r>
-              <w:rPr>
-                <w:rFonts w:ascii="Times New Roman" w:eastAsia="Times New Roman" w:hAnsi="Times New Roman" w:cs="Times New Roman"/>
-                <w:lang w:val="es-PE"/>
-              </w:rPr>
-              <w:t>ramación orientado a objetos</w:t>
+              <w:t>Lenguaje de programación orientado a objetos</w:t>
             </w:r>
           </w:p>
         </w:tc>
@@ -412,7 +425,7 @@
                 <w:szCs w:val="21"/>
                 <w:lang w:val="es-PE"/>
               </w:rPr>
-              <w:t>JAVA</w:t>
+              <w:t>C#</w:t>
             </w:r>
           </w:p>
         </w:tc>
@@ -485,7 +498,7 @@
                 <w:sz w:val="21"/>
                 <w:szCs w:val="21"/>
               </w:rPr>
-              <w:t>Java Swing</w:t>
+              <w:t>Windows Forms</w:t>
             </w:r>
           </w:p>
         </w:tc>
@@ -528,15 +541,7 @@
                 <w:sz w:val="21"/>
                 <w:szCs w:val="21"/>
               </w:rPr>
-              <w:t>Intelli</w:t>
-            </w:r>
-            <w:r>
-              <w:rPr>
-                <w:rFonts w:ascii="Times New Roman" w:eastAsia="Times New Roman" w:hAnsi="Times New Roman" w:cs="Times New Roman"/>
-                <w:sz w:val="21"/>
-                <w:szCs w:val="21"/>
-              </w:rPr>
-              <w:t>J IDEA</w:t>
+              <w:t>Visual Studio Community 2022</w:t>
             </w:r>
           </w:p>
         </w:tc>
@@ -617,11 +622,19 @@
                 <w:szCs w:val="21"/>
               </w:rPr>
             </w:pPr>
-            <w:r>
-              <w:rPr>
-                <w:rFonts w:ascii="Times New Roman" w:eastAsia="Times New Roman" w:hAnsi="Times New Roman" w:cs="Times New Roman"/>
-              </w:rPr>
-              <w:t>JUnit</w:t>
+            <w:proofErr w:type="spellStart"/>
+            <w:r>
+              <w:rPr>
+                <w:rFonts w:ascii="Times New Roman" w:eastAsia="Times New Roman" w:hAnsi="Times New Roman" w:cs="Times New Roman"/>
+              </w:rPr>
+              <w:t>MsTest</w:t>
+            </w:r>
+            <w:proofErr w:type="spellEnd"/>
+            <w:r>
+              <w:rPr>
+                <w:rFonts w:ascii="Times New Roman" w:eastAsia="Times New Roman" w:hAnsi="Times New Roman" w:cs="Times New Roman"/>
+              </w:rPr>
+              <w:t xml:space="preserve"> (.NET Framework)</w:t>
             </w:r>
           </w:p>
         </w:tc>
@@ -664,10 +677,39 @@
             <w:r>
               <w:rPr>
                 <w:rFonts w:ascii="Times New Roman" w:eastAsia="Times New Roman" w:hAnsi="Times New Roman" w:cs="Times New Roman"/>
-                <w:color w:val="2D3B45"/>
                 <w:lang w:val="es-PE"/>
               </w:rPr>
-              <w:t>Guía de estilo de Java Google</w:t>
+              <w:t>Guía de estilo de C# Microsoft</w:t>
+            </w:r>
+            <w:r>
+              <w:rPr>
+                <w:rFonts w:ascii="Times New Roman" w:eastAsia="Times New Roman" w:hAnsi="Times New Roman" w:cs="Times New Roman"/>
+                <w:lang w:val="es-PE"/>
+              </w:rPr>
+              <w:t xml:space="preserve"> </w:t>
+            </w:r>
+            <w:r>
+              <w:rPr>
+                <w:rFonts w:ascii="Times New Roman" w:eastAsia="Times New Roman" w:hAnsi="Times New Roman" w:cs="Times New Roman"/>
+                <w:lang w:val="es-PE"/>
+              </w:rPr>
+              <w:t>(</w:t>
+            </w:r>
+            <w:proofErr w:type="spellStart"/>
+            <w:r>
+              <w:rPr>
+                <w:rFonts w:ascii="Times New Roman" w:eastAsia="Times New Roman" w:hAnsi="Times New Roman" w:cs="Times New Roman"/>
+                <w:lang w:val="es-PE"/>
+              </w:rPr>
+              <w:t>Convensiones</w:t>
+            </w:r>
+            <w:proofErr w:type="spellEnd"/>
+            <w:r>
+              <w:rPr>
+                <w:rFonts w:ascii="Times New Roman" w:eastAsia="Times New Roman" w:hAnsi="Times New Roman" w:cs="Times New Roman"/>
+                <w:lang w:val="es-PE"/>
+              </w:rPr>
+              <w:t>)</w:t>
             </w:r>
           </w:p>
         </w:tc>
@@ -817,6 +859,68 @@
           <w:rFonts w:ascii="Times New Roman" w:eastAsia="Times New Roman" w:hAnsi="Times New Roman" w:cs="Times New Roman"/>
         </w:rPr>
       </w:pPr>
+    </w:p>
+    <w:p>
+      <w:pPr>
+        <w:spacing w:before="280" w:after="280"/>
+        <w:ind w:left="720"/>
+        <w:rPr>
+          <w:rFonts w:ascii="Times New Roman" w:eastAsia="Times New Roman" w:hAnsi="Times New Roman" w:cs="Times New Roman"/>
+          <w:u w:val="single"/>
+          <w:lang w:val="es-PE"/>
+        </w:rPr>
+      </w:pPr>
+      <w:r>
+        <w:rPr>
+          <w:rFonts w:ascii="Times New Roman" w:eastAsia="Times New Roman" w:hAnsi="Times New Roman" w:cs="Times New Roman"/>
+          <w:lang w:val="es-PE"/>
+        </w:rPr>
+        <w:t>Guía de estilo de C# Microsoft (Conven</w:t>
+      </w:r>
+      <w:r>
+        <w:rPr>
+          <w:rFonts w:ascii="Times New Roman" w:eastAsia="Times New Roman" w:hAnsi="Times New Roman" w:cs="Times New Roman"/>
+          <w:lang w:val="es-PE"/>
+        </w:rPr>
+        <w:t>c</w:t>
+      </w:r>
+      <w:r>
+        <w:rPr>
+          <w:rFonts w:ascii="Times New Roman" w:eastAsia="Times New Roman" w:hAnsi="Times New Roman" w:cs="Times New Roman"/>
+          <w:lang w:val="es-PE"/>
+        </w:rPr>
+        <w:t>iones</w:t>
+      </w:r>
+      <w:r>
+        <w:rPr>
+          <w:rFonts w:ascii="Times New Roman" w:eastAsia="Times New Roman" w:hAnsi="Times New Roman" w:cs="Times New Roman"/>
+          <w:lang w:val="es-PE"/>
+        </w:rPr>
+        <w:t xml:space="preserve"> de código de C#</w:t>
+      </w:r>
+      <w:r>
+        <w:rPr>
+          <w:rFonts w:ascii="Times New Roman" w:eastAsia="Times New Roman" w:hAnsi="Times New Roman" w:cs="Times New Roman"/>
+          <w:lang w:val="es-PE"/>
+        </w:rPr>
+        <w:t>)</w:t>
+      </w:r>
+      <w:r>
+        <w:rPr>
+          <w:rFonts w:ascii="Times New Roman" w:eastAsia="Times New Roman" w:hAnsi="Times New Roman" w:cs="Times New Roman"/>
+          <w:lang w:val="es-PE"/>
+        </w:rPr>
+        <w:t xml:space="preserve">: </w:t>
+      </w:r>
+      <w:hyperlink r:id="rId6" w:history="1">
+        <w:r>
+          <w:rPr>
+            <w:rStyle w:val="Hipervnculo"/>
+            <w:lang w:val="es-PE"/>
+          </w:rPr>
+          <w:t>Convenciones de código de C# | Microsoft Learn</w:t>
+        </w:r>
+      </w:hyperlink>
     </w:p>
     <w:p>
       <w:pPr>
@@ -860,17 +964,9 @@
           <w:color w:val="2D3B45"/>
           <w:lang w:val="es-PE"/>
         </w:rPr>
-        <w:t>Guía de estilo de Java Google</w:t>
-      </w:r>
-      <w:r>
-        <w:rPr>
-          <w:rFonts w:ascii="Times New Roman" w:eastAsia="Times New Roman" w:hAnsi="Times New Roman" w:cs="Times New Roman"/>
-          <w:color w:val="2D3B45"/>
-          <w:lang w:val="es-PE"/>
-        </w:rPr>
-        <w:t xml:space="preserve">: </w:t>
-      </w:r>
-      <w:hyperlink r:id="rId6">
+        <w:t xml:space="preserve">Guía de estilo de Java Google: </w:t>
+      </w:r>
+      <w:hyperlink r:id="rId7">
         <w:r>
           <w:rPr>
             <w:rFonts w:ascii="Times New Roman" w:eastAsia="Times New Roman" w:hAnsi="Times New Roman" w:cs="Times New Roman"/>
@@ -906,17 +1002,9 @@
           <w:color w:val="2D3B45"/>
           <w:lang w:val="es-PE"/>
         </w:rPr>
-        <w:t>Guía de estilo de C++ Google</w:t>
-      </w:r>
-      <w:r>
-        <w:rPr>
-          <w:rFonts w:ascii="Times New Roman" w:eastAsia="Times New Roman" w:hAnsi="Times New Roman" w:cs="Times New Roman"/>
-          <w:color w:val="2D3B45"/>
-          <w:lang w:val="es-PE"/>
-        </w:rPr>
-        <w:t xml:space="preserve">: </w:t>
-      </w:r>
-      <w:hyperlink r:id="rId7">
+        <w:t xml:space="preserve">Guía de estilo de C++ Google: </w:t>
+      </w:r>
+      <w:hyperlink r:id="rId8">
         <w:r>
           <w:rPr>
             <w:rFonts w:ascii="Times New Roman" w:eastAsia="Times New Roman" w:hAnsi="Times New Roman" w:cs="Times New Roman"/>
@@ -952,41 +1040,9 @@
           <w:color w:val="2D3B45"/>
           <w:lang w:val="es-PE"/>
         </w:rPr>
-        <w:t>G</w:t>
-      </w:r>
-      <w:r>
-        <w:rPr>
-          <w:rFonts w:ascii="Times New Roman" w:eastAsia="Times New Roman" w:hAnsi="Times New Roman" w:cs="Times New Roman"/>
-          <w:color w:val="2D3B45"/>
-          <w:lang w:val="es-PE"/>
-        </w:rPr>
-        <w:t>uía de estilo Python</w:t>
-      </w:r>
-      <w:r>
-        <w:rPr>
-          <w:rFonts w:ascii="Times New Roman" w:eastAsia="Times New Roman" w:hAnsi="Times New Roman" w:cs="Times New Roman"/>
-          <w:color w:val="2D3B45"/>
-          <w:lang w:val="es-PE"/>
-        </w:rPr>
-        <w:t xml:space="preserve"> </w:t>
-      </w:r>
-      <w:r>
-        <w:rPr>
-          <w:rFonts w:ascii="Times New Roman" w:eastAsia="Times New Roman" w:hAnsi="Times New Roman" w:cs="Times New Roman"/>
-          <w:color w:val="2D3B45"/>
-          <w:lang w:val="es-PE"/>
-        </w:rPr>
-        <w:t>Google</w:t>
-      </w:r>
-      <w:r>
-        <w:rPr>
-          <w:rFonts w:ascii="Times New Roman" w:eastAsia="Times New Roman" w:hAnsi="Times New Roman" w:cs="Times New Roman"/>
-          <w:color w:val="2D3B45"/>
-          <w:lang w:val="es-PE"/>
-        </w:rPr>
-        <w:t xml:space="preserve">: </w:t>
-      </w:r>
-      <w:hyperlink r:id="rId8">
+        <w:t xml:space="preserve">Guía de estilo Python Google: </w:t>
+      </w:r>
+      <w:hyperlink r:id="rId9">
         <w:r>
           <w:rPr>
             <w:rFonts w:ascii="Times New Roman" w:eastAsia="Times New Roman" w:hAnsi="Times New Roman" w:cs="Times New Roman"/>
@@ -994,16 +1050,7 @@
             <w:u w:val="single"/>
             <w:lang w:val="es-PE"/>
           </w:rPr>
-          <w:t>https://google.github.io/styleguide/p</w:t>
-        </w:r>
-        <w:r>
-          <w:rPr>
-            <w:rFonts w:ascii="Times New Roman" w:eastAsia="Times New Roman" w:hAnsi="Times New Roman" w:cs="Times New Roman"/>
-            <w:color w:val="0563C1"/>
-            <w:u w:val="single"/>
-            <w:lang w:val="es-PE"/>
-          </w:rPr>
-          <w:t>yguide.html</w:t>
+          <w:t>https://google.github.io/styleguide/pyguide.html</w:t>
         </w:r>
       </w:hyperlink>
     </w:p>
@@ -1089,16 +1136,7 @@
           <w:b/>
           <w:color w:val="000000"/>
         </w:rPr>
-        <w:t xml:space="preserve"> </w:t>
-      </w:r>
-      <w:proofErr w:type="spellStart"/>
-      <w:r>
-        <w:rPr>
-          <w:rFonts w:ascii="Times New Roman" w:eastAsia="Times New Roman" w:hAnsi="Times New Roman" w:cs="Times New Roman"/>
-          <w:b/>
-          <w:color w:val="000000"/>
-        </w:rPr>
-        <w:t>p</w:t>
+        <w:t xml:space="preserve"> p</w:t>
       </w:r>
       <w:r>
         <w:rPr>
@@ -1107,7 +1145,6 @@
         </w:rPr>
         <w:t>untos</w:t>
       </w:r>
-      <w:proofErr w:type="spellEnd"/>
       <w:r>
         <w:rPr>
           <w:rFonts w:ascii="Times New Roman" w:eastAsia="Times New Roman" w:hAnsi="Times New Roman" w:cs="Times New Roman"/>
@@ -1255,7 +1292,7 @@
                           <pic:cNvPicPr/>
                         </pic:nvPicPr>
                         <pic:blipFill>
-                          <a:blip r:embed="rId9"/>
+                          <a:blip r:embed="rId10"/>
                           <a:stretch>
                             <a:fillRect/>
                           </a:stretch>
@@ -1309,118 +1346,6 @@
                   <wp:extent cx="6858000" cy="3062605"/>
                   <wp:effectExtent l="0" t="0" r="0" b="4445"/>
                   <wp:docPr id="1" name="Imagen 1"/>
-                  <wp:cNvGraphicFramePr>
-                    <a:graphicFrameLocks xmlns:a="http://schemas.openxmlformats.org/drawingml/2006/main" noChangeAspect="1"/>
-                  </wp:cNvGraphicFramePr>
-                  <a:graphic xmlns:a="http://schemas.openxmlformats.org/drawingml/2006/main">
-                    <a:graphicData uri="http://schemas.openxmlformats.org/drawingml/2006/picture">
-                      <pic:pic xmlns:pic="http://schemas.openxmlformats.org/drawingml/2006/picture">
-                        <pic:nvPicPr>
-                          <pic:cNvPr id="1" name=""/>
-                          <pic:cNvPicPr/>
-                        </pic:nvPicPr>
-                        <pic:blipFill>
-                          <a:blip r:embed="rId10"/>
-                          <a:stretch>
-                            <a:fillRect/>
-                          </a:stretch>
-                        </pic:blipFill>
-                        <pic:spPr>
-                          <a:xfrm>
-                            <a:off x="0" y="0"/>
-                            <a:ext cx="6858000" cy="3062605"/>
-                          </a:xfrm>
-                          <a:prstGeom prst="rect">
-                            <a:avLst/>
-                          </a:prstGeom>
-                        </pic:spPr>
-                      </pic:pic>
-                    </a:graphicData>
-                  </a:graphic>
-                </wp:inline>
-              </w:drawing>
-            </w:r>
-          </w:p>
-        </w:tc>
-      </w:tr>
-    </w:tbl>
-    <w:p>
-      <w:pPr>
-        <w:ind w:left="720"/>
-        <w:rPr>
-          <w:rFonts w:ascii="Times New Roman" w:eastAsia="Times New Roman" w:hAnsi="Times New Roman" w:cs="Times New Roman"/>
-          <w:lang w:val="es-PE"/>
-        </w:rPr>
-      </w:pPr>
-    </w:p>
-    <w:p>
-      <w:pPr>
-        <w:ind w:left="720"/>
-        <w:rPr>
-          <w:rFonts w:ascii="Times New Roman" w:eastAsia="Times New Roman" w:hAnsi="Times New Roman" w:cs="Times New Roman"/>
-          <w:lang w:val="es-PE"/>
-        </w:rPr>
-      </w:pPr>
-    </w:p>
-    <w:p>
-      <w:pPr>
-        <w:ind w:left="720"/>
-        <w:rPr>
-          <w:rFonts w:ascii="Times New Roman" w:eastAsia="Times New Roman" w:hAnsi="Times New Roman" w:cs="Times New Roman"/>
-          <w:lang w:val="es-PE"/>
-        </w:rPr>
-      </w:pPr>
-    </w:p>
-    <w:p>
-      <w:pPr>
-        <w:ind w:left="720"/>
-        <w:rPr>
-          <w:rFonts w:ascii="Times New Roman" w:eastAsia="Times New Roman" w:hAnsi="Times New Roman" w:cs="Times New Roman"/>
-          <w:lang w:val="es-PE"/>
-        </w:rPr>
-      </w:pPr>
-    </w:p>
-    <w:p>
-      <w:pPr>
-        <w:ind w:left="720"/>
-        <w:rPr>
-          <w:rFonts w:ascii="Times New Roman" w:eastAsia="Times New Roman" w:hAnsi="Times New Roman" w:cs="Times New Roman"/>
-          <w:lang w:val="es-PE"/>
-        </w:rPr>
-      </w:pPr>
-    </w:p>
-    <w:tbl>
-      <w:tblPr>
-        <w:tblStyle w:val="Tablaconcuadrcula"/>
-        <w:tblW w:w="0" w:type="auto"/>
-        <w:tblInd w:w="720" w:type="dxa"/>
-        <w:tblLook w:val="04A0" w:firstRow="1" w:lastRow="0" w:firstColumn="1" w:lastColumn="0" w:noHBand="0" w:noVBand="1"/>
-      </w:tblPr>
-      <w:tblGrid>
-        <w:gridCol w:w="10070"/>
-      </w:tblGrid>
-      <w:tr>
-        <w:tc>
-          <w:tcPr>
-            <w:tcW w:w="10790" w:type="dxa"/>
-          </w:tcPr>
-          <w:p>
-            <w:pPr>
-              <w:rPr>
-                <w:rFonts w:ascii="Times New Roman" w:eastAsia="Times New Roman" w:hAnsi="Times New Roman" w:cs="Times New Roman"/>
-                <w:lang w:val="es-PE"/>
-              </w:rPr>
-            </w:pPr>
-            <w:r>
-              <w:rPr>
-                <w:noProof/>
-                <w:lang w:val="es-PE"/>
-              </w:rPr>
-              <w:drawing>
-                <wp:inline distT="0" distB="0" distL="0" distR="0" wp14:anchorId="31B81D27" wp14:editId="70FDB07F">
-                  <wp:extent cx="6048375" cy="2305050"/>
-                  <wp:effectExtent l="0" t="0" r="9525" b="0"/>
-                  <wp:docPr id="4" name="Imagen 4"/>
                   <wp:cNvGraphicFramePr>
                     <a:graphicFrameLocks xmlns:a="http://schemas.openxmlformats.org/drawingml/2006/main" noChangeAspect="1"/>
                   </wp:cNvGraphicFramePr>
@@ -1440,7 +1365,7 @@
                         <pic:spPr>
                           <a:xfrm>
                             <a:off x="0" y="0"/>
-                            <a:ext cx="6048375" cy="2305050"/>
+                            <a:ext cx="6858000" cy="3062605"/>
                           </a:xfrm>
                           <a:prstGeom prst="rect">
                             <a:avLst/>
@@ -1455,6 +1380,62 @@
           </w:p>
         </w:tc>
       </w:tr>
+    </w:tbl>
+    <w:p>
+      <w:pPr>
+        <w:ind w:left="720"/>
+        <w:rPr>
+          <w:rFonts w:ascii="Times New Roman" w:eastAsia="Times New Roman" w:hAnsi="Times New Roman" w:cs="Times New Roman"/>
+          <w:lang w:val="es-PE"/>
+        </w:rPr>
+      </w:pPr>
+    </w:p>
+    <w:p>
+      <w:pPr>
+        <w:ind w:left="720"/>
+        <w:rPr>
+          <w:rFonts w:ascii="Times New Roman" w:eastAsia="Times New Roman" w:hAnsi="Times New Roman" w:cs="Times New Roman"/>
+          <w:lang w:val="es-PE"/>
+        </w:rPr>
+      </w:pPr>
+    </w:p>
+    <w:p>
+      <w:pPr>
+        <w:ind w:left="720"/>
+        <w:rPr>
+          <w:rFonts w:ascii="Times New Roman" w:eastAsia="Times New Roman" w:hAnsi="Times New Roman" w:cs="Times New Roman"/>
+          <w:lang w:val="es-PE"/>
+        </w:rPr>
+      </w:pPr>
+    </w:p>
+    <w:p>
+      <w:pPr>
+        <w:ind w:left="720"/>
+        <w:rPr>
+          <w:rFonts w:ascii="Times New Roman" w:eastAsia="Times New Roman" w:hAnsi="Times New Roman" w:cs="Times New Roman"/>
+          <w:lang w:val="es-PE"/>
+        </w:rPr>
+      </w:pPr>
+    </w:p>
+    <w:p>
+      <w:pPr>
+        <w:ind w:left="720"/>
+        <w:rPr>
+          <w:rFonts w:ascii="Times New Roman" w:eastAsia="Times New Roman" w:hAnsi="Times New Roman" w:cs="Times New Roman"/>
+          <w:lang w:val="es-PE"/>
+        </w:rPr>
+      </w:pPr>
+    </w:p>
+    <w:tbl>
+      <w:tblPr>
+        <w:tblStyle w:val="Tablaconcuadrcula"/>
+        <w:tblW w:w="0" w:type="auto"/>
+        <w:tblInd w:w="720" w:type="dxa"/>
+        <w:tblLook w:val="04A0" w:firstRow="1" w:lastRow="0" w:firstColumn="1" w:lastColumn="0" w:noHBand="0" w:noVBand="1"/>
+      </w:tblPr>
+      <w:tblGrid>
+        <w:gridCol w:w="10070"/>
+      </w:tblGrid>
       <w:tr>
         <w:tc>
           <w:tcPr>
@@ -1472,12 +1453,11 @@
                 <w:noProof/>
                 <w:lang w:val="es-PE"/>
               </w:rPr>
-              <w:lastRenderedPageBreak/>
               <w:drawing>
-                <wp:inline distT="0" distB="0" distL="0" distR="0" wp14:anchorId="05FE02A1" wp14:editId="7CB796E1">
-                  <wp:extent cx="6858000" cy="2212975"/>
-                  <wp:effectExtent l="0" t="0" r="0" b="0"/>
-                  <wp:docPr id="2" name="Imagen 2"/>
+                <wp:inline distT="0" distB="0" distL="0" distR="0" wp14:anchorId="31B81D27" wp14:editId="70FDB07F">
+                  <wp:extent cx="6048375" cy="2305050"/>
+                  <wp:effectExtent l="0" t="0" r="9525" b="0"/>
+                  <wp:docPr id="4" name="Imagen 4"/>
                   <wp:cNvGraphicFramePr>
                     <a:graphicFrameLocks xmlns:a="http://schemas.openxmlformats.org/drawingml/2006/main" noChangeAspect="1"/>
                   </wp:cNvGraphicFramePr>
@@ -1497,6 +1477,63 @@
                         <pic:spPr>
                           <a:xfrm>
                             <a:off x="0" y="0"/>
+                            <a:ext cx="6048375" cy="2305050"/>
+                          </a:xfrm>
+                          <a:prstGeom prst="rect">
+                            <a:avLst/>
+                          </a:prstGeom>
+                        </pic:spPr>
+                      </pic:pic>
+                    </a:graphicData>
+                  </a:graphic>
+                </wp:inline>
+              </w:drawing>
+            </w:r>
+          </w:p>
+        </w:tc>
+      </w:tr>
+      <w:tr>
+        <w:tc>
+          <w:tcPr>
+            <w:tcW w:w="10790" w:type="dxa"/>
+          </w:tcPr>
+          <w:p>
+            <w:pPr>
+              <w:rPr>
+                <w:rFonts w:ascii="Times New Roman" w:eastAsia="Times New Roman" w:hAnsi="Times New Roman" w:cs="Times New Roman"/>
+                <w:lang w:val="es-PE"/>
+              </w:rPr>
+            </w:pPr>
+            <w:r>
+              <w:rPr>
+                <w:noProof/>
+                <w:lang w:val="es-PE"/>
+              </w:rPr>
+              <w:lastRenderedPageBreak/>
+              <w:drawing>
+                <wp:inline distT="0" distB="0" distL="0" distR="0" wp14:anchorId="05FE02A1" wp14:editId="7CB796E1">
+                  <wp:extent cx="6858000" cy="2212975"/>
+                  <wp:effectExtent l="0" t="0" r="0" b="0"/>
+                  <wp:docPr id="2" name="Imagen 2"/>
+                  <wp:cNvGraphicFramePr>
+                    <a:graphicFrameLocks xmlns:a="http://schemas.openxmlformats.org/drawingml/2006/main" noChangeAspect="1"/>
+                  </wp:cNvGraphicFramePr>
+                  <a:graphic xmlns:a="http://schemas.openxmlformats.org/drawingml/2006/main">
+                    <a:graphicData uri="http://schemas.openxmlformats.org/drawingml/2006/picture">
+                      <pic:pic xmlns:pic="http://schemas.openxmlformats.org/drawingml/2006/picture">
+                        <pic:nvPicPr>
+                          <pic:cNvPr id="1" name=""/>
+                          <pic:cNvPicPr/>
+                        </pic:nvPicPr>
+                        <pic:blipFill>
+                          <a:blip r:embed="rId13"/>
+                          <a:stretch>
+                            <a:fillRect/>
+                          </a:stretch>
+                        </pic:blipFill>
+                        <pic:spPr>
+                          <a:xfrm>
+                            <a:off x="0" y="0"/>
                             <a:ext cx="6858000" cy="2212975"/>
                           </a:xfrm>
                           <a:prstGeom prst="rect">
@@ -1592,14 +1629,7 @@
           <w:rFonts w:ascii="Times New Roman" w:eastAsia="Times New Roman" w:hAnsi="Times New Roman" w:cs="Times New Roman"/>
           <w:b/>
         </w:rPr>
-        <w:t>Progr</w:t>
-      </w:r>
-      <w:r>
-        <w:rPr>
-          <w:rFonts w:ascii="Times New Roman" w:eastAsia="Times New Roman" w:hAnsi="Times New Roman" w:cs="Times New Roman"/>
-          <w:b/>
-        </w:rPr>
-        <w:t>amación</w:t>
+        <w:t>Programación</w:t>
       </w:r>
       <w:proofErr w:type="spellEnd"/>
       <w:r>
@@ -1630,16 +1660,7 @@
           <w:b/>
           <w:color w:val="000000"/>
         </w:rPr>
-        <w:t xml:space="preserve"> </w:t>
-      </w:r>
-      <w:proofErr w:type="spellStart"/>
-      <w:r>
-        <w:rPr>
-          <w:rFonts w:ascii="Times New Roman" w:eastAsia="Times New Roman" w:hAnsi="Times New Roman" w:cs="Times New Roman"/>
-          <w:b/>
-          <w:color w:val="000000"/>
-        </w:rPr>
-        <w:t>p</w:t>
+        <w:t xml:space="preserve"> p</w:t>
       </w:r>
       <w:r>
         <w:rPr>
@@ -1648,7 +1669,6 @@
         </w:rPr>
         <w:t>untos</w:t>
       </w:r>
-      <w:proofErr w:type="spellEnd"/>
       <w:r>
         <w:rPr>
           <w:rFonts w:ascii="Times New Roman" w:eastAsia="Times New Roman" w:hAnsi="Times New Roman" w:cs="Times New Roman"/>
@@ -1685,14 +1705,7 @@
           <w:rFonts w:ascii="Times New Roman" w:eastAsia="Times New Roman" w:hAnsi="Times New Roman" w:cs="Times New Roman"/>
           <w:lang w:val="es-PE"/>
         </w:rPr>
-        <w:t>Escriban un programa GUI en el lenguaje que hayas elegido para tu proyecto SOS. La GUI de tu programa debe incluir texto, líneas, una casilla de verificación y botones de opción. Si bien se recomienda considerar la GUI para el tabl</w:t>
-      </w:r>
-      <w:r>
-        <w:rPr>
-          <w:rFonts w:ascii="Times New Roman" w:eastAsia="Times New Roman" w:hAnsi="Times New Roman" w:cs="Times New Roman"/>
-          <w:lang w:val="es-PE"/>
-        </w:rPr>
-        <w:t xml:space="preserve">ero de juego SOS, no es obligatorio. En esta tarea, cualquier programa GUI de tu propio trabajo es aceptable. </w:t>
+        <w:t xml:space="preserve">Escriban un programa GUI en el lenguaje que hayas elegido para tu proyecto SOS. La GUI de tu programa debe incluir texto, líneas, una casilla de verificación y botones de opción. Si bien se recomienda considerar la GUI para el tablero de juego SOS, no es obligatorio. En esta tarea, cualquier programa GUI de tu propio trabajo es aceptable. </w:t>
       </w:r>
     </w:p>
     <w:p>
@@ -1710,8 +1723,6 @@
         </w:rPr>
         <w:t>Adjunten aquí (1) la captura de pantalla de la ejecución de tu programa y (2) el código fuente de tu programa.</w:t>
       </w:r>
-      <w:bookmarkStart w:id="0" w:name="_GoBack"/>
-      <w:bookmarkEnd w:id="0"/>
     </w:p>
     <w:p>
       <w:pPr>
@@ -1751,7 +1762,7 @@
 </file>
 
 <file path=word/numbering.xml><?xml version="1.0" encoding="utf-8"?>
-<w:numbering xmlns:wpc="http://schemas.microsoft.com/office/word/2010/wordprocessingCanvas" xmlns:cx="http://schemas.microsoft.com/office/drawing/2014/chartex" xmlns:cx1="http://schemas.microsoft.com/office/drawing/2015/9/8/chartex" xmlns:cx2="http://schemas.microsoft.com/office/drawing/2015/10/21/chartex" xmlns:mc="http://schemas.openxmlformats.org/markup-compatibility/2006" xmlns:o="urn:schemas-microsoft-com:office:office" xmlns:r="http://schemas.openxmlformats.org/officeDocument/2006/relationships" xmlns:m="http://schemas.openxmlformats.org/officeDocument/2006/math" xmlns:v="urn:schemas-microsoft-com:vml" xmlns:wp14="http://schemas.microsoft.com/office/word/2010/wordprocessingDrawing" xmlns:wp="http://schemas.openxmlformats.org/drawingml/2006/wordprocessingDrawing" xmlns:w10="urn:schemas-microsoft-com:office:word" xmlns:w="http://schemas.openxmlformats.org/wordprocessingml/2006/main" xmlns:w14="http://schemas.microsoft.com/office/word/2010/wordml" xmlns:w15="http://schemas.microsoft.com/office/word/2012/wordml" xmlns:w16se="http://schemas.microsoft.com/office/word/2015/wordml/symex" xmlns:wpg="http://schemas.microsoft.com/office/word/2010/wordprocessingGroup" xmlns:wpi="http://schemas.microsoft.com/office/word/2010/wordprocessingInk" xmlns:wne="http://schemas.microsoft.com/office/word/2006/wordml" xmlns:wps="http://schemas.microsoft.com/office/word/2010/wordprocessingShape" mc:Ignorable="w14 w15 w16se wp14">
+<w:numbering xmlns:wpc="http://schemas.microsoft.com/office/word/2010/wordprocessingCanvas" xmlns:cx="http://schemas.microsoft.com/office/drawing/2014/chartex" xmlns:cx1="http://schemas.microsoft.com/office/drawing/2015/9/8/chartex" xmlns:cx2="http://schemas.microsoft.com/office/drawing/2015/10/21/chartex" xmlns:cx3="http://schemas.microsoft.com/office/drawing/2016/5/9/chartex" xmlns:cx4="http://schemas.microsoft.com/office/drawing/2016/5/10/chartex" xmlns:cx5="http://schemas.microsoft.com/office/drawing/2016/5/11/chartex" xmlns:cx6="http://schemas.microsoft.com/office/drawing/2016/5/12/chartex" xmlns:cx7="http://schemas.microsoft.com/office/drawing/2016/5/13/chartex" xmlns:cx8="http://schemas.microsoft.com/office/drawing/2016/5/14/chartex" xmlns:mc="http://schemas.openxmlformats.org/markup-compatibility/2006" xmlns:aink="http://schemas.microsoft.com/office/drawing/2016/ink" xmlns:am3d="http://schemas.microsoft.com/office/drawing/2017/model3d" xmlns:o="urn:schemas-microsoft-com:office:office" xmlns:oel="http://schemas.microsoft.com/office/2019/extlst" xmlns:r="http://schemas.openxmlformats.org/officeDocument/2006/relationships" xmlns:m="http://schemas.openxmlformats.org/officeDocument/2006/math" xmlns:v="urn:schemas-microsoft-com:vml" xmlns:wp14="http://schemas.microsoft.com/office/word/2010/wordprocessingDrawing" xmlns:wp="http://schemas.openxmlformats.org/drawingml/2006/wordprocessingDrawing" xmlns:w10="urn:schemas-microsoft-com:office:word" xmlns:w="http://schemas.openxmlformats.org/wordprocessingml/2006/main" xmlns:w14="http://schemas.microsoft.com/office/word/2010/wordml" xmlns:w15="http://schemas.microsoft.com/office/word/2012/wordml" xmlns:w16cex="http://schemas.microsoft.com/office/word/2018/wordml/cex" xmlns:w16cid="http://schemas.microsoft.com/office/word/2016/wordml/cid" xmlns:w16="http://schemas.microsoft.com/office/word/2018/wordml" xmlns:w16du="http://schemas.microsoft.com/office/word/2023/wordml/word16du" xmlns:w16sdtdh="http://schemas.microsoft.com/office/word/2020/wordml/sdtdatahash" xmlns:w16se="http://schemas.microsoft.com/office/word/2015/wordml/symex" xmlns:wpg="http://schemas.microsoft.com/office/word/2010/wordprocessingGroup" xmlns:wpi="http://schemas.microsoft.com/office/word/2010/wordprocessingInk" xmlns:wne="http://schemas.microsoft.com/office/word/2006/wordml" xmlns:wps="http://schemas.microsoft.com/office/word/2010/wordprocessingShape" mc:Ignorable="w14 w15 w16se w16cid w16 w16cex w16sdtdh wp14">
   <w:abstractNum w:abstractNumId="0" w15:restartNumberingAfterBreak="0">
     <w:nsid w:val="153F509E"/>
     <w:multiLevelType w:val="multilevel"/>
@@ -2067,20 +2078,20 @@
       </w:rPr>
     </w:lvl>
   </w:abstractNum>
-  <w:num w:numId="1">
+  <w:num w:numId="1" w16cid:durableId="937252995">
     <w:abstractNumId w:val="1"/>
   </w:num>
-  <w:num w:numId="2">
+  <w:num w:numId="2" w16cid:durableId="1030298085">
     <w:abstractNumId w:val="2"/>
   </w:num>
-  <w:num w:numId="3">
+  <w:num w:numId="3" w16cid:durableId="417215408">
     <w:abstractNumId w:val="0"/>
   </w:num>
 </w:numbering>
 </file>
 
 <file path=word/styles.xml><?xml version="1.0" encoding="utf-8"?>
-<w:styles xmlns:mc="http://schemas.openxmlformats.org/markup-compatibility/2006" xmlns:r="http://schemas.openxmlformats.org/officeDocument/2006/relationships" xmlns:w="http://schemas.openxmlformats.org/wordprocessingml/2006/main" xmlns:w14="http://schemas.microsoft.com/office/word/2010/wordml" xmlns:w15="http://schemas.microsoft.com/office/word/2012/wordml" xmlns:w16se="http://schemas.microsoft.com/office/word/2015/wordml/symex" mc:Ignorable="w14 w15 w16se">
+<w:styles xmlns:mc="http://schemas.openxmlformats.org/markup-compatibility/2006" xmlns:r="http://schemas.openxmlformats.org/officeDocument/2006/relationships" xmlns:w="http://schemas.openxmlformats.org/wordprocessingml/2006/main" xmlns:w14="http://schemas.microsoft.com/office/word/2010/wordml" xmlns:w15="http://schemas.microsoft.com/office/word/2012/wordml" xmlns:w16cex="http://schemas.microsoft.com/office/word/2018/wordml/cex" xmlns:w16cid="http://schemas.microsoft.com/office/word/2016/wordml/cid" xmlns:w16="http://schemas.microsoft.com/office/word/2018/wordml" xmlns:w16sdtdh="http://schemas.microsoft.com/office/word/2020/wordml/sdtdatahash" xmlns:w16se="http://schemas.microsoft.com/office/word/2015/wordml/symex" mc:Ignorable="w14 w15 w16se w16cid w16 w16cex w16sdtdh">
   <w:docDefaults>
     <w:rPrDefault>
       <w:rPr>
@@ -2092,7 +2103,7 @@
     </w:rPrDefault>
     <w:pPrDefault/>
   </w:docDefaults>
-  <w:latentStyles w:defLockedState="0" w:defUIPriority="99" w:defSemiHidden="0" w:defUnhideWhenUsed="0" w:defQFormat="0" w:count="372">
+  <w:latentStyles w:defLockedState="0" w:defUIPriority="99" w:defSemiHidden="0" w:defUnhideWhenUsed="0" w:defQFormat="0" w:count="376">
     <w:lsdException w:name="Normal" w:uiPriority="0" w:qFormat="1"/>
     <w:lsdException w:name="heading 1" w:uiPriority="9" w:qFormat="1"/>
     <w:lsdException w:name="heading 2" w:semiHidden="1" w:uiPriority="9" w:unhideWhenUsed="1" w:qFormat="1"/>
@@ -2198,7 +2209,6 @@
     <w:lsdException w:name="HTML Sample" w:semiHidden="1" w:unhideWhenUsed="1"/>
     <w:lsdException w:name="HTML Typewriter" w:semiHidden="1" w:unhideWhenUsed="1"/>
     <w:lsdException w:name="HTML Variable" w:semiHidden="1" w:unhideWhenUsed="1"/>
-    <w:lsdException w:name="Normal Table" w:semiHidden="1" w:unhideWhenUsed="1"/>
     <w:lsdException w:name="annotation subject" w:semiHidden="1" w:unhideWhenUsed="1"/>
     <w:lsdException w:name="No List" w:semiHidden="1" w:unhideWhenUsed="1"/>
     <w:lsdException w:name="Outline List 1" w:semiHidden="1" w:unhideWhenUsed="1"/>
@@ -2242,10 +2252,8 @@
     <w:lsdException w:name="Table Elegant" w:semiHidden="1" w:unhideWhenUsed="1"/>
     <w:lsdException w:name="Table Professional" w:semiHidden="1" w:unhideWhenUsed="1"/>
     <w:lsdException w:name="Table Subtle 1" w:semiHidden="1" w:unhideWhenUsed="1"/>
-    <w:lsdException w:name="Table Subtle 2" w:semiHidden="1" w:unhideWhenUsed="1"/>
     <w:lsdException w:name="Table Web 1" w:semiHidden="1" w:unhideWhenUsed="1"/>
     <w:lsdException w:name="Table Web 2" w:semiHidden="1" w:unhideWhenUsed="1"/>
-    <w:lsdException w:name="Table Web 3" w:semiHidden="1" w:unhideWhenUsed="1"/>
     <w:lsdException w:name="Balloon Text" w:semiHidden="1" w:unhideWhenUsed="1"/>
     <w:lsdException w:name="Table Grid" w:uiPriority="39"/>
     <w:lsdException w:name="Table Theme" w:semiHidden="1" w:unhideWhenUsed="1"/>
@@ -2465,6 +2473,10 @@
     <w:lsdException w:name="List Table 6 Colorful Accent 6" w:uiPriority="51"/>
     <w:lsdException w:name="List Table 7 Colorful Accent 6" w:uiPriority="52"/>
     <w:lsdException w:name="Mention" w:semiHidden="1" w:unhideWhenUsed="1"/>
+    <w:lsdException w:name="Smart Hyperlink" w:semiHidden="1" w:unhideWhenUsed="1"/>
+    <w:lsdException w:name="Hashtag" w:semiHidden="1" w:unhideWhenUsed="1"/>
+    <w:lsdException w:name="Unresolved Mention" w:semiHidden="1" w:unhideWhenUsed="1"/>
+    <w:lsdException w:name="Smart Link" w:semiHidden="1" w:unhideWhenUsed="1"/>
   </w:latentStyles>
   <w:style w:type="paragraph" w:default="1" w:styleId="Normal">
     <w:name w:val="Normal"/>
@@ -2656,8 +2668,8 @@
       <w:u w:val="single"/>
     </w:rPr>
   </w:style>
-  <w:style w:type="character" w:customStyle="1" w:styleId="UnresolvedMention">
-    <w:name w:val="Unresolved Mention"/>
+  <w:style w:type="character" w:customStyle="1" w:styleId="Mencinsinresolver1">
+    <w:name w:val="Mención sin resolver1"/>
     <w:basedOn w:val="Fuentedeprrafopredeter"/>
     <w:uiPriority w:val="99"/>
     <w:semiHidden/>

</xml_diff>

<commit_message>
Terminado Sprint0 en markdown
</commit_message>
<xml_diff>
--- a/Proyecto-3S2/Sprint0/Sprint0-C3S2.docx
+++ b/Proyecto-3S2/Sprint0/Sprint0-C3S2.docx
@@ -19,21 +19,12 @@
           <w:b/>
         </w:rPr>
       </w:pPr>
-      <w:proofErr w:type="spellStart"/>
-      <w:r>
-        <w:rPr>
-          <w:rFonts w:ascii="Times New Roman" w:eastAsia="Times New Roman" w:hAnsi="Times New Roman" w:cs="Times New Roman"/>
-          <w:b/>
-        </w:rPr>
-        <w:t>Reporte</w:t>
-      </w:r>
-      <w:proofErr w:type="spellEnd"/>
-      <w:r>
-        <w:rPr>
-          <w:rFonts w:ascii="Times New Roman" w:eastAsia="Times New Roman" w:hAnsi="Times New Roman" w:cs="Times New Roman"/>
-          <w:b/>
-        </w:rPr>
-        <w:t xml:space="preserve"> Sprint #0 </w:t>
+      <w:r>
+        <w:rPr>
+          <w:rFonts w:ascii="Times New Roman" w:eastAsia="Times New Roman" w:hAnsi="Times New Roman" w:cs="Times New Roman"/>
+          <w:b/>
+        </w:rPr>
+        <w:t xml:space="preserve">Reporte Sprint #0 </w:t>
       </w:r>
     </w:p>
     <w:p>
@@ -52,7 +43,6 @@
           <w:szCs w:val="32"/>
         </w:rPr>
       </w:pPr>
-      <w:proofErr w:type="spellStart"/>
       <w:r>
         <w:rPr>
           <w:rFonts w:ascii="Times New Roman" w:eastAsia="Times New Roman" w:hAnsi="Times New Roman" w:cs="Times New Roman"/>
@@ -61,23 +51,21 @@
         </w:rPr>
         <w:t>Instrucciones</w:t>
       </w:r>
-      <w:proofErr w:type="spellEnd"/>
-    </w:p>
-    <w:p>
-      <w:pPr>
-        <w:rPr>
-          <w:rFonts w:ascii="Times New Roman" w:eastAsia="Times New Roman" w:hAnsi="Times New Roman" w:cs="Times New Roman"/>
-          <w:b/>
-        </w:rPr>
-      </w:pPr>
-    </w:p>
-    <w:p>
-      <w:pPr>
-        <w:rPr>
-          <w:rFonts w:ascii="Times New Roman" w:eastAsia="Times New Roman" w:hAnsi="Times New Roman" w:cs="Times New Roman"/>
-        </w:rPr>
-      </w:pPr>
-      <w:proofErr w:type="spellStart"/>
+    </w:p>
+    <w:p>
+      <w:pPr>
+        <w:rPr>
+          <w:rFonts w:ascii="Times New Roman" w:eastAsia="Times New Roman" w:hAnsi="Times New Roman" w:cs="Times New Roman"/>
+          <w:b/>
+        </w:rPr>
+      </w:pPr>
+    </w:p>
+    <w:p>
+      <w:pPr>
+        <w:rPr>
+          <w:rFonts w:ascii="Times New Roman" w:eastAsia="Times New Roman" w:hAnsi="Times New Roman" w:cs="Times New Roman"/>
+        </w:rPr>
+      </w:pPr>
       <w:r>
         <w:rPr>
           <w:rFonts w:ascii="Times New Roman" w:eastAsia="Times New Roman" w:hAnsi="Times New Roman" w:cs="Times New Roman"/>
@@ -85,7 +73,6 @@
         </w:rPr>
         <w:t>Objetivos</w:t>
       </w:r>
-      <w:proofErr w:type="spellEnd"/>
     </w:p>
     <w:p>
       <w:pPr>
@@ -199,37 +186,12 @@
           <w:lang w:val="es-PE"/>
         </w:rPr>
       </w:pPr>
-      <w:proofErr w:type="gramStart"/>
-      <w:r>
-        <w:rPr>
-          <w:rFonts w:ascii="Times New Roman" w:eastAsia="Times New Roman" w:hAnsi="Times New Roman" w:cs="Times New Roman"/>
-          <w:lang w:val="es-PE"/>
-        </w:rPr>
-        <w:t>Usen  el</w:t>
-      </w:r>
-      <w:proofErr w:type="gramEnd"/>
-      <w:r>
-        <w:rPr>
-          <w:rFonts w:ascii="Times New Roman" w:eastAsia="Times New Roman" w:hAnsi="Times New Roman" w:cs="Times New Roman"/>
-          <w:lang w:val="es-PE"/>
-        </w:rPr>
-        <w:t xml:space="preserve"> siguiente </w:t>
-      </w:r>
-      <w:proofErr w:type="spellStart"/>
-      <w:r>
-        <w:rPr>
-          <w:rFonts w:ascii="Times New Roman" w:eastAsia="Times New Roman" w:hAnsi="Times New Roman" w:cs="Times New Roman"/>
-          <w:lang w:val="es-PE"/>
-        </w:rPr>
-        <w:t>template</w:t>
-      </w:r>
-      <w:proofErr w:type="spellEnd"/>
-      <w:r>
-        <w:rPr>
-          <w:rFonts w:ascii="Times New Roman" w:eastAsia="Times New Roman" w:hAnsi="Times New Roman" w:cs="Times New Roman"/>
-          <w:lang w:val="es-PE"/>
-        </w:rPr>
-        <w:t xml:space="preserve"> para completar tu reporte. </w:t>
+      <w:r>
+        <w:rPr>
+          <w:rFonts w:ascii="Times New Roman" w:eastAsia="Times New Roman" w:hAnsi="Times New Roman" w:cs="Times New Roman"/>
+          <w:lang w:val="es-PE"/>
+        </w:rPr>
+        <w:t xml:space="preserve">Usen  el siguiente template para completar tu reporte. </w:t>
       </w:r>
     </w:p>
     <w:p>
@@ -277,7 +239,6 @@
         </w:rPr>
         <w:t xml:space="preserve"> </w:t>
       </w:r>
-      <w:proofErr w:type="spellStart"/>
       <w:r>
         <w:rPr>
           <w:rFonts w:ascii="Times New Roman" w:eastAsia="Times New Roman" w:hAnsi="Times New Roman" w:cs="Times New Roman"/>
@@ -285,37 +246,7 @@
           <w:color w:val="000000"/>
           <w:lang w:val="es-PE"/>
         </w:rPr>
-        <w:t>of</w:t>
-      </w:r>
-      <w:proofErr w:type="spellEnd"/>
-      <w:r>
-        <w:rPr>
-          <w:rFonts w:ascii="Times New Roman" w:eastAsia="Times New Roman" w:hAnsi="Times New Roman" w:cs="Times New Roman"/>
-          <w:b/>
-          <w:color w:val="000000"/>
-          <w:lang w:val="es-PE"/>
-        </w:rPr>
-        <w:t xml:space="preserve"> </w:t>
-      </w:r>
-      <w:proofErr w:type="spellStart"/>
-      <w:r>
-        <w:rPr>
-          <w:rFonts w:ascii="Times New Roman" w:eastAsia="Times New Roman" w:hAnsi="Times New Roman" w:cs="Times New Roman"/>
-          <w:b/>
-          <w:color w:val="000000"/>
-          <w:lang w:val="es-PE"/>
-        </w:rPr>
-        <w:t>the</w:t>
-      </w:r>
-      <w:proofErr w:type="spellEnd"/>
-      <w:r>
-        <w:rPr>
-          <w:rFonts w:ascii="Times New Roman" w:eastAsia="Times New Roman" w:hAnsi="Times New Roman" w:cs="Times New Roman"/>
-          <w:b/>
-          <w:color w:val="000000"/>
-          <w:lang w:val="es-PE"/>
-        </w:rPr>
-        <w:t xml:space="preserve"> SOS (</w:t>
+        <w:t>(</w:t>
       </w:r>
       <w:r>
         <w:rPr>
@@ -441,41 +372,11 @@
                 <w:rFonts w:ascii="Times New Roman" w:eastAsia="Times New Roman" w:hAnsi="Times New Roman" w:cs="Times New Roman"/>
               </w:rPr>
             </w:pPr>
-            <w:proofErr w:type="spellStart"/>
             <w:r>
               <w:rPr>
                 <w:rFonts w:ascii="Times New Roman" w:eastAsia="Times New Roman" w:hAnsi="Times New Roman" w:cs="Times New Roman"/>
               </w:rPr>
-              <w:t>Librería</w:t>
-            </w:r>
-            <w:proofErr w:type="spellEnd"/>
-            <w:r>
-              <w:rPr>
-                <w:rFonts w:ascii="Times New Roman" w:eastAsia="Times New Roman" w:hAnsi="Times New Roman" w:cs="Times New Roman"/>
-              </w:rPr>
-              <w:t xml:space="preserve"> </w:t>
-            </w:r>
-            <w:proofErr w:type="gramStart"/>
-            <w:r>
-              <w:rPr>
-                <w:rFonts w:ascii="Times New Roman" w:eastAsia="Times New Roman" w:hAnsi="Times New Roman" w:cs="Times New Roman"/>
-              </w:rPr>
-              <w:t>GUI  (</w:t>
-            </w:r>
-            <w:proofErr w:type="spellStart"/>
-            <w:proofErr w:type="gramEnd"/>
-            <w:r>
-              <w:rPr>
-                <w:rFonts w:ascii="Times New Roman" w:eastAsia="Times New Roman" w:hAnsi="Times New Roman" w:cs="Times New Roman"/>
-              </w:rPr>
-              <w:t>recomendable</w:t>
-            </w:r>
-            <w:proofErr w:type="spellEnd"/>
-            <w:r>
-              <w:rPr>
-                <w:rFonts w:ascii="Times New Roman" w:eastAsia="Times New Roman" w:hAnsi="Times New Roman" w:cs="Times New Roman"/>
-              </w:rPr>
-              <w:t>)</w:t>
+              <w:t>Librería GUI  (recomendable)</w:t>
             </w:r>
           </w:p>
         </w:tc>
@@ -557,55 +458,11 @@
                 <w:rFonts w:ascii="Times New Roman" w:eastAsia="Times New Roman" w:hAnsi="Times New Roman" w:cs="Times New Roman"/>
               </w:rPr>
             </w:pPr>
-            <w:proofErr w:type="gramStart"/>
             <w:r>
               <w:rPr>
                 <w:rFonts w:ascii="Times New Roman" w:eastAsia="Times New Roman" w:hAnsi="Times New Roman" w:cs="Times New Roman"/>
               </w:rPr>
-              <w:t xml:space="preserve">Framework  </w:t>
-            </w:r>
-            <w:proofErr w:type="spellStart"/>
-            <w:r>
-              <w:rPr>
-                <w:rFonts w:ascii="Times New Roman" w:eastAsia="Times New Roman" w:hAnsi="Times New Roman" w:cs="Times New Roman"/>
-              </w:rPr>
-              <w:t>xUnit</w:t>
-            </w:r>
-            <w:proofErr w:type="spellEnd"/>
-            <w:proofErr w:type="gramEnd"/>
-            <w:r>
-              <w:rPr>
-                <w:rFonts w:ascii="Times New Roman" w:eastAsia="Times New Roman" w:hAnsi="Times New Roman" w:cs="Times New Roman"/>
-              </w:rPr>
-              <w:t xml:space="preserve"> (JUnit for Java </w:t>
-            </w:r>
-            <w:proofErr w:type="spellStart"/>
-            <w:r>
-              <w:rPr>
-                <w:rFonts w:ascii="Times New Roman" w:eastAsia="Times New Roman" w:hAnsi="Times New Roman" w:cs="Times New Roman"/>
-              </w:rPr>
-              <w:t>por</w:t>
-            </w:r>
-            <w:proofErr w:type="spellEnd"/>
-            <w:r>
-              <w:rPr>
-                <w:rFonts w:ascii="Times New Roman" w:eastAsia="Times New Roman" w:hAnsi="Times New Roman" w:cs="Times New Roman"/>
-              </w:rPr>
-              <w:t xml:space="preserve"> </w:t>
-            </w:r>
-            <w:proofErr w:type="spellStart"/>
-            <w:r>
-              <w:rPr>
-                <w:rFonts w:ascii="Times New Roman" w:eastAsia="Times New Roman" w:hAnsi="Times New Roman" w:cs="Times New Roman"/>
-              </w:rPr>
-              <w:t>ejemplo</w:t>
-            </w:r>
-            <w:proofErr w:type="spellEnd"/>
-            <w:r>
-              <w:rPr>
-                <w:rFonts w:ascii="Times New Roman" w:eastAsia="Times New Roman" w:hAnsi="Times New Roman" w:cs="Times New Roman"/>
-              </w:rPr>
-              <w:t>)</w:t>
+              <w:t>Framework  xUnit (JUnit for Java por ejemplo)</w:t>
             </w:r>
           </w:p>
         </w:tc>
@@ -622,14 +479,12 @@
                 <w:szCs w:val="21"/>
               </w:rPr>
             </w:pPr>
-            <w:proofErr w:type="spellStart"/>
             <w:r>
               <w:rPr>
                 <w:rFonts w:ascii="Times New Roman" w:eastAsia="Times New Roman" w:hAnsi="Times New Roman" w:cs="Times New Roman"/>
               </w:rPr>
               <w:t>MsTest</w:t>
             </w:r>
-            <w:proofErr w:type="spellEnd"/>
             <w:r>
               <w:rPr>
                 <w:rFonts w:ascii="Times New Roman" w:eastAsia="Times New Roman" w:hAnsi="Times New Roman" w:cs="Times New Roman"/>
@@ -693,23 +548,7 @@
                 <w:rFonts w:ascii="Times New Roman" w:eastAsia="Times New Roman" w:hAnsi="Times New Roman" w:cs="Times New Roman"/>
                 <w:lang w:val="es-PE"/>
               </w:rPr>
-              <w:t>(</w:t>
-            </w:r>
-            <w:proofErr w:type="spellStart"/>
-            <w:r>
-              <w:rPr>
-                <w:rFonts w:ascii="Times New Roman" w:eastAsia="Times New Roman" w:hAnsi="Times New Roman" w:cs="Times New Roman"/>
-                <w:lang w:val="es-PE"/>
-              </w:rPr>
-              <w:t>Convensiones</w:t>
-            </w:r>
-            <w:proofErr w:type="spellEnd"/>
-            <w:r>
-              <w:rPr>
-                <w:rFonts w:ascii="Times New Roman" w:eastAsia="Times New Roman" w:hAnsi="Times New Roman" w:cs="Times New Roman"/>
-                <w:lang w:val="es-PE"/>
-              </w:rPr>
-              <w:t>)</w:t>
+              <w:t>(Convensiones)</w:t>
             </w:r>
           </w:p>
         </w:tc>
@@ -776,56 +615,12 @@
                 <w:rFonts w:ascii="Times New Roman" w:eastAsia="Times New Roman" w:hAnsi="Times New Roman" w:cs="Times New Roman"/>
               </w:rPr>
             </w:pPr>
-            <w:proofErr w:type="spellStart"/>
             <w:r>
               <w:rPr>
                 <w:rFonts w:ascii="Times New Roman" w:eastAsia="Times New Roman" w:hAnsi="Times New Roman" w:cs="Times New Roman"/>
               </w:rPr>
-              <w:t>Otras</w:t>
+              <w:t>Otras decisiones si procede</w:t>
             </w:r>
-            <w:proofErr w:type="spellEnd"/>
-            <w:r>
-              <w:rPr>
-                <w:rFonts w:ascii="Times New Roman" w:eastAsia="Times New Roman" w:hAnsi="Times New Roman" w:cs="Times New Roman"/>
-              </w:rPr>
-              <w:t xml:space="preserve"> </w:t>
-            </w:r>
-            <w:proofErr w:type="spellStart"/>
-            <w:r>
-              <w:rPr>
-                <w:rFonts w:ascii="Times New Roman" w:eastAsia="Times New Roman" w:hAnsi="Times New Roman" w:cs="Times New Roman"/>
-              </w:rPr>
-              <w:t>decisiones</w:t>
-            </w:r>
-            <w:proofErr w:type="spellEnd"/>
-            <w:r>
-              <w:rPr>
-                <w:rFonts w:ascii="Times New Roman" w:eastAsia="Times New Roman" w:hAnsi="Times New Roman" w:cs="Times New Roman"/>
-              </w:rPr>
-              <w:t xml:space="preserve"> </w:t>
-            </w:r>
-            <w:proofErr w:type="spellStart"/>
-            <w:r>
-              <w:rPr>
-                <w:rFonts w:ascii="Times New Roman" w:eastAsia="Times New Roman" w:hAnsi="Times New Roman" w:cs="Times New Roman"/>
-              </w:rPr>
-              <w:t>si</w:t>
-            </w:r>
-            <w:proofErr w:type="spellEnd"/>
-            <w:r>
-              <w:rPr>
-                <w:rFonts w:ascii="Times New Roman" w:eastAsia="Times New Roman" w:hAnsi="Times New Roman" w:cs="Times New Roman"/>
-              </w:rPr>
-              <w:t xml:space="preserve"> </w:t>
-            </w:r>
-            <w:proofErr w:type="spellStart"/>
-            <w:r>
-              <w:rPr>
-                <w:rFonts w:ascii="Times New Roman" w:eastAsia="Times New Roman" w:hAnsi="Times New Roman" w:cs="Times New Roman"/>
-              </w:rPr>
-              <w:t>procede</w:t>
-            </w:r>
-            <w:proofErr w:type="spellEnd"/>
           </w:p>
         </w:tc>
         <w:tc>
@@ -875,42 +670,7 @@
           <w:rFonts w:ascii="Times New Roman" w:eastAsia="Times New Roman" w:hAnsi="Times New Roman" w:cs="Times New Roman"/>
           <w:lang w:val="es-PE"/>
         </w:rPr>
-        <w:t>Guía de estilo de C# Microsoft (Conven</w:t>
-      </w:r>
-      <w:r>
-        <w:rPr>
-          <w:rFonts w:ascii="Times New Roman" w:eastAsia="Times New Roman" w:hAnsi="Times New Roman" w:cs="Times New Roman"/>
-          <w:lang w:val="es-PE"/>
-        </w:rPr>
-        <w:t>c</w:t>
-      </w:r>
-      <w:r>
-        <w:rPr>
-          <w:rFonts w:ascii="Times New Roman" w:eastAsia="Times New Roman" w:hAnsi="Times New Roman" w:cs="Times New Roman"/>
-          <w:lang w:val="es-PE"/>
-        </w:rPr>
-        <w:t>iones</w:t>
-      </w:r>
-      <w:r>
-        <w:rPr>
-          <w:rFonts w:ascii="Times New Roman" w:eastAsia="Times New Roman" w:hAnsi="Times New Roman" w:cs="Times New Roman"/>
-          <w:lang w:val="es-PE"/>
-        </w:rPr>
-        <w:t xml:space="preserve"> de código de C#</w:t>
-      </w:r>
-      <w:r>
-        <w:rPr>
-          <w:rFonts w:ascii="Times New Roman" w:eastAsia="Times New Roman" w:hAnsi="Times New Roman" w:cs="Times New Roman"/>
-          <w:lang w:val="es-PE"/>
-        </w:rPr>
-        <w:t>)</w:t>
-      </w:r>
-      <w:r>
-        <w:rPr>
-          <w:rFonts w:ascii="Times New Roman" w:eastAsia="Times New Roman" w:hAnsi="Times New Roman" w:cs="Times New Roman"/>
-          <w:lang w:val="es-PE"/>
-        </w:rPr>
-        <w:t xml:space="preserve">: </w:t>
+        <w:t xml:space="preserve">Guía de estilo de C# Microsoft (Convenciones de código de C#): </w:t>
       </w:r>
       <w:hyperlink r:id="rId6" w:history="1">
         <w:r>
@@ -1090,31 +850,13 @@
           <w:color w:val="000000"/>
         </w:rPr>
       </w:pPr>
-      <w:proofErr w:type="spellStart"/>
-      <w:r>
-        <w:rPr>
-          <w:rFonts w:ascii="Times New Roman" w:eastAsia="Times New Roman" w:hAnsi="Times New Roman" w:cs="Times New Roman"/>
-          <w:b/>
-        </w:rPr>
-        <w:t>Pruebas</w:t>
-      </w:r>
-      <w:proofErr w:type="spellEnd"/>
-      <w:r>
-        <w:rPr>
-          <w:rFonts w:ascii="Times New Roman" w:eastAsia="Times New Roman" w:hAnsi="Times New Roman" w:cs="Times New Roman"/>
-          <w:b/>
-        </w:rPr>
-        <w:t xml:space="preserve"> </w:t>
-      </w:r>
-      <w:proofErr w:type="spellStart"/>
-      <w:r>
-        <w:rPr>
-          <w:rFonts w:ascii="Times New Roman" w:eastAsia="Times New Roman" w:hAnsi="Times New Roman" w:cs="Times New Roman"/>
-          <w:b/>
-        </w:rPr>
-        <w:t>unitarias</w:t>
-      </w:r>
-      <w:proofErr w:type="spellEnd"/>
+      <w:r>
+        <w:rPr>
+          <w:rFonts w:ascii="Times New Roman" w:eastAsia="Times New Roman" w:hAnsi="Times New Roman" w:cs="Times New Roman"/>
+          <w:b/>
+        </w:rPr>
+        <w:t>Pruebas unitarias</w:t>
+      </w:r>
       <w:r>
         <w:rPr>
           <w:rFonts w:ascii="Times New Roman" w:eastAsia="Times New Roman" w:hAnsi="Times New Roman" w:cs="Times New Roman"/>
@@ -1184,39 +926,7 @@
           <w:rFonts w:ascii="Times New Roman" w:eastAsia="Times New Roman" w:hAnsi="Times New Roman" w:cs="Times New Roman"/>
           <w:lang w:val="es-PE"/>
         </w:rPr>
-        <w:t xml:space="preserve">Encuentren un tutorial sobre el </w:t>
-      </w:r>
-      <w:proofErr w:type="spellStart"/>
-      <w:r>
-        <w:rPr>
-          <w:rFonts w:ascii="Times New Roman" w:eastAsia="Times New Roman" w:hAnsi="Times New Roman" w:cs="Times New Roman"/>
-          <w:lang w:val="es-PE"/>
-        </w:rPr>
-        <w:t>framework</w:t>
-      </w:r>
-      <w:proofErr w:type="spellEnd"/>
-      <w:r>
-        <w:rPr>
-          <w:rFonts w:ascii="Times New Roman" w:eastAsia="Times New Roman" w:hAnsi="Times New Roman" w:cs="Times New Roman"/>
-          <w:lang w:val="es-PE"/>
-        </w:rPr>
-        <w:t xml:space="preserve"> de pruebas unitarias que has elegido y escriban al menos dos pruebas </w:t>
-      </w:r>
-      <w:proofErr w:type="spellStart"/>
-      <w:r>
-        <w:rPr>
-          <w:rFonts w:ascii="Times New Roman" w:eastAsia="Times New Roman" w:hAnsi="Times New Roman" w:cs="Times New Roman"/>
-          <w:lang w:val="es-PE"/>
-        </w:rPr>
-        <w:t>xUnit</w:t>
-      </w:r>
-      <w:proofErr w:type="spellEnd"/>
-      <w:r>
-        <w:rPr>
-          <w:rFonts w:ascii="Times New Roman" w:eastAsia="Times New Roman" w:hAnsi="Times New Roman" w:cs="Times New Roman"/>
-          <w:lang w:val="es-PE"/>
-        </w:rPr>
-        <w:t xml:space="preserve"> de un programa que hayas escrito o encontrado en otro lugar. Adjunta aquí (1) la captura de pantalla de la ejecución de tu programa.</w:t>
+        <w:t>Encuentren un tutorial sobre el framework de pruebas unitarias que has elegido y escriban al menos dos pruebas xUnit de un programa que hayas escrito o encontrado en otro lugar. Adjunta aquí (1) la captura de pantalla de la ejecución de tu programa.</w:t>
       </w:r>
     </w:p>
     <w:p>
@@ -1271,16 +981,31 @@
                 <w:lang w:val="es-PE"/>
               </w:rPr>
             </w:pPr>
+          </w:p>
+          <w:p>
+            <w:pPr>
+              <w:rPr>
+                <w:rFonts w:ascii="Times New Roman" w:eastAsia="Times New Roman" w:hAnsi="Times New Roman" w:cs="Times New Roman"/>
+                <w:lang w:val="es-PE"/>
+              </w:rPr>
+            </w:pPr>
+          </w:p>
+          <w:p>
+            <w:pPr>
+              <w:rPr>
+                <w:rFonts w:ascii="Times New Roman" w:eastAsia="Times New Roman" w:hAnsi="Times New Roman" w:cs="Times New Roman"/>
+                <w:lang w:val="es-PE"/>
+              </w:rPr>
+            </w:pPr>
             <w:r>
               <w:rPr>
                 <w:noProof/>
-                <w:lang w:val="es-PE"/>
               </w:rPr>
               <w:drawing>
-                <wp:inline distT="0" distB="0" distL="0" distR="0" wp14:anchorId="303F55C6" wp14:editId="57A7674E">
-                  <wp:extent cx="5829300" cy="1409700"/>
+                <wp:inline distT="0" distB="0" distL="0" distR="0" wp14:anchorId="5B833C52" wp14:editId="39023BD8">
+                  <wp:extent cx="6060830" cy="3857625"/>
                   <wp:effectExtent l="0" t="0" r="0" b="0"/>
-                  <wp:docPr id="3" name="Imagen 3"/>
+                  <wp:docPr id="1279001514" name="Imagen 1"/>
                   <wp:cNvGraphicFramePr>
                     <a:graphicFrameLocks xmlns:a="http://schemas.openxmlformats.org/drawingml/2006/main" noChangeAspect="1"/>
                   </wp:cNvGraphicFramePr>
@@ -1288,7 +1013,7 @@
                     <a:graphicData uri="http://schemas.openxmlformats.org/drawingml/2006/picture">
                       <pic:pic xmlns:pic="http://schemas.openxmlformats.org/drawingml/2006/picture">
                         <pic:nvPicPr>
-                          <pic:cNvPr id="1" name=""/>
+                          <pic:cNvPr id="1279001514" name=""/>
                           <pic:cNvPicPr/>
                         </pic:nvPicPr>
                         <pic:blipFill>
@@ -1300,7 +1025,7 @@
                         <pic:spPr>
                           <a:xfrm>
                             <a:off x="0" y="0"/>
-                            <a:ext cx="5829300" cy="1409700"/>
+                            <a:ext cx="6074813" cy="3866525"/>
                           </a:xfrm>
                           <a:prstGeom prst="rect">
                             <a:avLst/>
@@ -1339,13 +1064,12 @@
             <w:r>
               <w:rPr>
                 <w:noProof/>
-                <w:lang w:val="es-PE"/>
               </w:rPr>
               <w:drawing>
-                <wp:inline distT="0" distB="0" distL="0" distR="0" wp14:anchorId="53EFFE83" wp14:editId="4CFCA773">
-                  <wp:extent cx="6858000" cy="3062605"/>
-                  <wp:effectExtent l="0" t="0" r="0" b="4445"/>
-                  <wp:docPr id="1" name="Imagen 1"/>
+                <wp:inline distT="0" distB="0" distL="0" distR="0" wp14:anchorId="5D6B4549" wp14:editId="774DFA9A">
+                  <wp:extent cx="6858000" cy="3857625"/>
+                  <wp:effectExtent l="0" t="0" r="0" b="9525"/>
+                  <wp:docPr id="783863534" name="Imagen 1"/>
                   <wp:cNvGraphicFramePr>
                     <a:graphicFrameLocks xmlns:a="http://schemas.openxmlformats.org/drawingml/2006/main" noChangeAspect="1"/>
                   </wp:cNvGraphicFramePr>
@@ -1353,7 +1077,7 @@
                     <a:graphicData uri="http://schemas.openxmlformats.org/drawingml/2006/picture">
                       <pic:pic xmlns:pic="http://schemas.openxmlformats.org/drawingml/2006/picture">
                         <pic:nvPicPr>
-                          <pic:cNvPr id="1" name=""/>
+                          <pic:cNvPr id="783863534" name=""/>
                           <pic:cNvPicPr/>
                         </pic:nvPicPr>
                         <pic:blipFill>
@@ -1365,7 +1089,7 @@
                         <pic:spPr>
                           <a:xfrm>
                             <a:off x="0" y="0"/>
-                            <a:ext cx="6858000" cy="3062605"/>
+                            <a:ext cx="6858000" cy="3857625"/>
                           </a:xfrm>
                           <a:prstGeom prst="rect">
                             <a:avLst/>
@@ -1392,10 +1116,107 @@
     </w:p>
     <w:p>
       <w:pPr>
+        <w:rPr>
+          <w:rFonts w:ascii="Times New Roman" w:eastAsia="Times New Roman" w:hAnsi="Times New Roman" w:cs="Times New Roman"/>
+          <w:lang w:val="es-PE"/>
+        </w:rPr>
+      </w:pPr>
+    </w:p>
+    <w:p>
+      <w:pPr>
+        <w:pBdr>
+          <w:top w:val="nil"/>
+          <w:left w:val="nil"/>
+          <w:bottom w:val="nil"/>
+          <w:right w:val="nil"/>
+          <w:between w:val="nil"/>
+        </w:pBdr>
         <w:ind w:left="720"/>
         <w:rPr>
           <w:rFonts w:ascii="Times New Roman" w:eastAsia="Times New Roman" w:hAnsi="Times New Roman" w:cs="Times New Roman"/>
-          <w:lang w:val="es-PE"/>
+          <w:b/>
+          <w:color w:val="000000"/>
+          <w:lang w:val="es-PE"/>
+        </w:rPr>
+      </w:pPr>
+    </w:p>
+    <w:p>
+      <w:pPr>
+        <w:numPr>
+          <w:ilvl w:val="0"/>
+          <w:numId w:val="1"/>
+        </w:numPr>
+        <w:pBdr>
+          <w:top w:val="nil"/>
+          <w:left w:val="nil"/>
+          <w:bottom w:val="nil"/>
+          <w:right w:val="nil"/>
+          <w:between w:val="nil"/>
+        </w:pBdr>
+        <w:rPr>
+          <w:rFonts w:ascii="Times New Roman" w:eastAsia="Times New Roman" w:hAnsi="Times New Roman" w:cs="Times New Roman"/>
+          <w:b/>
+          <w:color w:val="000000"/>
+        </w:rPr>
+      </w:pPr>
+      <w:r>
+        <w:rPr>
+          <w:rFonts w:ascii="Times New Roman" w:eastAsia="Times New Roman" w:hAnsi="Times New Roman" w:cs="Times New Roman"/>
+          <w:b/>
+        </w:rPr>
+        <w:lastRenderedPageBreak/>
+        <w:t>Programación GUI</w:t>
+      </w:r>
+      <w:r>
+        <w:rPr>
+          <w:rFonts w:ascii="Times New Roman" w:eastAsia="Times New Roman" w:hAnsi="Times New Roman" w:cs="Times New Roman"/>
+          <w:b/>
+          <w:color w:val="000000"/>
+        </w:rPr>
+        <w:t xml:space="preserve"> (</w:t>
+      </w:r>
+      <w:r>
+        <w:rPr>
+          <w:rFonts w:ascii="Times New Roman" w:eastAsia="Times New Roman" w:hAnsi="Times New Roman" w:cs="Times New Roman"/>
+          <w:b/>
+        </w:rPr>
+        <w:t>10</w:t>
+      </w:r>
+      <w:r>
+        <w:rPr>
+          <w:rFonts w:ascii="Times New Roman" w:eastAsia="Times New Roman" w:hAnsi="Times New Roman" w:cs="Times New Roman"/>
+          <w:b/>
+          <w:color w:val="000000"/>
+        </w:rPr>
+        <w:t xml:space="preserve"> p</w:t>
+      </w:r>
+      <w:r>
+        <w:rPr>
+          <w:rFonts w:ascii="Times New Roman" w:eastAsia="Times New Roman" w:hAnsi="Times New Roman" w:cs="Times New Roman"/>
+          <w:b/>
+        </w:rPr>
+        <w:t>untos</w:t>
+      </w:r>
+      <w:r>
+        <w:rPr>
+          <w:rFonts w:ascii="Times New Roman" w:eastAsia="Times New Roman" w:hAnsi="Times New Roman" w:cs="Times New Roman"/>
+          <w:b/>
+          <w:color w:val="000000"/>
+        </w:rPr>
+        <w:t>)</w:t>
+      </w:r>
+    </w:p>
+    <w:p>
+      <w:pPr>
+        <w:pBdr>
+          <w:top w:val="nil"/>
+          <w:left w:val="nil"/>
+          <w:bottom w:val="nil"/>
+          <w:right w:val="nil"/>
+          <w:between w:val="nil"/>
+        </w:pBdr>
+        <w:rPr>
+          <w:rFonts w:ascii="Times New Roman" w:eastAsia="Times New Roman" w:hAnsi="Times New Roman" w:cs="Times New Roman"/>
         </w:rPr>
       </w:pPr>
     </w:p>
@@ -1407,6 +1228,13 @@
           <w:lang w:val="es-PE"/>
         </w:rPr>
       </w:pPr>
+      <w:r>
+        <w:rPr>
+          <w:rFonts w:ascii="Times New Roman" w:eastAsia="Times New Roman" w:hAnsi="Times New Roman" w:cs="Times New Roman"/>
+          <w:lang w:val="es-PE"/>
+        </w:rPr>
+        <w:t xml:space="preserve">Escriban un programa GUI en el lenguaje que hayas elegido para tu proyecto SOS. La GUI de tu programa debe incluir texto, líneas, una casilla de verificación y botones de opción. Si bien se recomienda considerar la GUI para el tablero de juego SOS, no es obligatorio. En esta tarea, cualquier programa GUI de tu propio trabajo es aceptable. </w:t>
+      </w:r>
     </w:p>
     <w:p>
       <w:pPr>
@@ -1416,12 +1244,27 @@
           <w:lang w:val="es-PE"/>
         </w:rPr>
       </w:pPr>
-    </w:p>
-    <w:p>
-      <w:pPr>
-        <w:ind w:left="720"/>
-        <w:rPr>
-          <w:rFonts w:ascii="Times New Roman" w:eastAsia="Times New Roman" w:hAnsi="Times New Roman" w:cs="Times New Roman"/>
+      <w:r>
+        <w:rPr>
+          <w:rFonts w:ascii="Times New Roman" w:eastAsia="Times New Roman" w:hAnsi="Times New Roman" w:cs="Times New Roman"/>
+          <w:lang w:val="es-PE"/>
+        </w:rPr>
+        <w:t>Adjunten aquí (1) la captura de pantalla de la ejecución de tu programa y (2) el código fuente de tu programa.</w:t>
+      </w:r>
+    </w:p>
+    <w:p>
+      <w:pPr>
+        <w:pBdr>
+          <w:top w:val="nil"/>
+          <w:left w:val="nil"/>
+          <w:bottom w:val="nil"/>
+          <w:right w:val="nil"/>
+          <w:between w:val="nil"/>
+        </w:pBdr>
+        <w:rPr>
+          <w:rFonts w:ascii="Times New Roman" w:eastAsia="Times New Roman" w:hAnsi="Times New Roman" w:cs="Times New Roman"/>
+          <w:b/>
+          <w:color w:val="000000"/>
           <w:lang w:val="es-PE"/>
         </w:rPr>
       </w:pPr>
@@ -1429,35 +1272,43 @@
     <w:tbl>
       <w:tblPr>
         <w:tblStyle w:val="Tablaconcuadrcula"/>
+        <w:tblpPr w:leftFromText="141" w:rightFromText="141" w:vertAnchor="page" w:horzAnchor="margin" w:tblpXSpec="center" w:tblpY="3435"/>
         <w:tblW w:w="0" w:type="auto"/>
-        <w:tblInd w:w="720" w:type="dxa"/>
         <w:tblLook w:val="04A0" w:firstRow="1" w:lastRow="0" w:firstColumn="1" w:lastColumn="0" w:noHBand="0" w:noVBand="1"/>
       </w:tblPr>
       <w:tblGrid>
-        <w:gridCol w:w="10070"/>
+        <w:gridCol w:w="7962"/>
       </w:tblGrid>
       <w:tr>
+        <w:trPr>
+          <w:trHeight w:val="4633"/>
+        </w:trPr>
         <w:tc>
           <w:tcPr>
-            <w:tcW w:w="10790" w:type="dxa"/>
+            <w:tcW w:w="7962" w:type="dxa"/>
           </w:tcPr>
           <w:p>
             <w:pPr>
-              <w:rPr>
-                <w:rFonts w:ascii="Times New Roman" w:eastAsia="Times New Roman" w:hAnsi="Times New Roman" w:cs="Times New Roman"/>
+              <w:jc w:val="center"/>
+              <w:rPr>
+                <w:rFonts w:ascii="Times New Roman" w:eastAsia="Times New Roman" w:hAnsi="Times New Roman" w:cs="Times New Roman"/>
+                <w:b/>
+                <w:color w:val="000000"/>
                 <w:lang w:val="es-PE"/>
               </w:rPr>
             </w:pPr>
             <w:r>
               <w:rPr>
-                <w:noProof/>
+                <w:rFonts w:ascii="Times New Roman" w:eastAsia="Times New Roman" w:hAnsi="Times New Roman" w:cs="Times New Roman"/>
+                <w:b/>
+                <w:color w:val="000000"/>
                 <w:lang w:val="es-PE"/>
               </w:rPr>
               <w:drawing>
-                <wp:inline distT="0" distB="0" distL="0" distR="0" wp14:anchorId="31B81D27" wp14:editId="70FDB07F">
-                  <wp:extent cx="6048375" cy="2305050"/>
-                  <wp:effectExtent l="0" t="0" r="9525" b="0"/>
-                  <wp:docPr id="4" name="Imagen 4"/>
+                <wp:inline distT="0" distB="0" distL="0" distR="0" wp14:anchorId="011A778C" wp14:editId="6F68EAD5">
+                  <wp:extent cx="3787468" cy="3193057"/>
+                  <wp:effectExtent l="0" t="0" r="3810" b="7620"/>
+                  <wp:docPr id="16152995" name="Imagen 1" descr="Interfaz de usuario gráfica&#10;&#10;Descripción generada automáticamente"/>
                   <wp:cNvGraphicFramePr>
                     <a:graphicFrameLocks xmlns:a="http://schemas.openxmlformats.org/drawingml/2006/main" noChangeAspect="1"/>
                   </wp:cNvGraphicFramePr>
@@ -1465,7 +1316,7 @@
                     <a:graphicData uri="http://schemas.openxmlformats.org/drawingml/2006/picture">
                       <pic:pic xmlns:pic="http://schemas.openxmlformats.org/drawingml/2006/picture">
                         <pic:nvPicPr>
-                          <pic:cNvPr id="1" name=""/>
+                          <pic:cNvPr id="16152995" name="Imagen 1" descr="Interfaz de usuario gráfica&#10;&#10;Descripción generada automáticamente"/>
                           <pic:cNvPicPr/>
                         </pic:nvPicPr>
                         <pic:blipFill>
@@ -1477,64 +1328,7 @@
                         <pic:spPr>
                           <a:xfrm>
                             <a:off x="0" y="0"/>
-                            <a:ext cx="6048375" cy="2305050"/>
-                          </a:xfrm>
-                          <a:prstGeom prst="rect">
-                            <a:avLst/>
-                          </a:prstGeom>
-                        </pic:spPr>
-                      </pic:pic>
-                    </a:graphicData>
-                  </a:graphic>
-                </wp:inline>
-              </w:drawing>
-            </w:r>
-          </w:p>
-        </w:tc>
-      </w:tr>
-      <w:tr>
-        <w:tc>
-          <w:tcPr>
-            <w:tcW w:w="10790" w:type="dxa"/>
-          </w:tcPr>
-          <w:p>
-            <w:pPr>
-              <w:rPr>
-                <w:rFonts w:ascii="Times New Roman" w:eastAsia="Times New Roman" w:hAnsi="Times New Roman" w:cs="Times New Roman"/>
-                <w:lang w:val="es-PE"/>
-              </w:rPr>
-            </w:pPr>
-            <w:r>
-              <w:rPr>
-                <w:noProof/>
-                <w:lang w:val="es-PE"/>
-              </w:rPr>
-              <w:lastRenderedPageBreak/>
-              <w:drawing>
-                <wp:inline distT="0" distB="0" distL="0" distR="0" wp14:anchorId="05FE02A1" wp14:editId="7CB796E1">
-                  <wp:extent cx="6858000" cy="2212975"/>
-                  <wp:effectExtent l="0" t="0" r="0" b="0"/>
-                  <wp:docPr id="2" name="Imagen 2"/>
-                  <wp:cNvGraphicFramePr>
-                    <a:graphicFrameLocks xmlns:a="http://schemas.openxmlformats.org/drawingml/2006/main" noChangeAspect="1"/>
-                  </wp:cNvGraphicFramePr>
-                  <a:graphic xmlns:a="http://schemas.openxmlformats.org/drawingml/2006/main">
-                    <a:graphicData uri="http://schemas.openxmlformats.org/drawingml/2006/picture">
-                      <pic:pic xmlns:pic="http://schemas.openxmlformats.org/drawingml/2006/picture">
-                        <pic:nvPicPr>
-                          <pic:cNvPr id="1" name=""/>
-                          <pic:cNvPicPr/>
-                        </pic:nvPicPr>
-                        <pic:blipFill>
-                          <a:blip r:embed="rId13"/>
-                          <a:stretch>
-                            <a:fillRect/>
-                          </a:stretch>
-                        </pic:blipFill>
-                        <pic:spPr>
-                          <a:xfrm>
-                            <a:off x="0" y="0"/>
-                            <a:ext cx="6858000" cy="2212975"/>
+                            <a:ext cx="3787468" cy="3193057"/>
                           </a:xfrm>
                           <a:prstGeom prst="rect">
                             <a:avLst/>
@@ -1550,197 +1344,6 @@
         </w:tc>
       </w:tr>
     </w:tbl>
-    <w:p>
-      <w:pPr>
-        <w:ind w:left="720"/>
-        <w:rPr>
-          <w:rFonts w:ascii="Times New Roman" w:eastAsia="Times New Roman" w:hAnsi="Times New Roman" w:cs="Times New Roman"/>
-          <w:lang w:val="es-PE"/>
-        </w:rPr>
-      </w:pPr>
-    </w:p>
-    <w:p>
-      <w:pPr>
-        <w:ind w:left="720"/>
-        <w:rPr>
-          <w:rFonts w:ascii="Times New Roman" w:eastAsia="Times New Roman" w:hAnsi="Times New Roman" w:cs="Times New Roman"/>
-          <w:lang w:val="es-PE"/>
-        </w:rPr>
-      </w:pPr>
-    </w:p>
-    <w:p>
-      <w:pPr>
-        <w:ind w:left="720"/>
-        <w:rPr>
-          <w:rFonts w:ascii="Times New Roman" w:eastAsia="Times New Roman" w:hAnsi="Times New Roman" w:cs="Times New Roman"/>
-          <w:lang w:val="es-PE"/>
-        </w:rPr>
-      </w:pPr>
-    </w:p>
-    <w:p>
-      <w:pPr>
-        <w:ind w:left="720"/>
-        <w:rPr>
-          <w:rFonts w:ascii="Times New Roman" w:eastAsia="Times New Roman" w:hAnsi="Times New Roman" w:cs="Times New Roman"/>
-          <w:lang w:val="es-PE"/>
-        </w:rPr>
-      </w:pPr>
-    </w:p>
-    <w:p>
-      <w:pPr>
-        <w:pBdr>
-          <w:top w:val="nil"/>
-          <w:left w:val="nil"/>
-          <w:bottom w:val="nil"/>
-          <w:right w:val="nil"/>
-          <w:between w:val="nil"/>
-        </w:pBdr>
-        <w:ind w:left="720"/>
-        <w:rPr>
-          <w:rFonts w:ascii="Times New Roman" w:eastAsia="Times New Roman" w:hAnsi="Times New Roman" w:cs="Times New Roman"/>
-          <w:b/>
-          <w:color w:val="000000"/>
-          <w:lang w:val="es-PE"/>
-        </w:rPr>
-      </w:pPr>
-    </w:p>
-    <w:p>
-      <w:pPr>
-        <w:numPr>
-          <w:ilvl w:val="0"/>
-          <w:numId w:val="1"/>
-        </w:numPr>
-        <w:pBdr>
-          <w:top w:val="nil"/>
-          <w:left w:val="nil"/>
-          <w:bottom w:val="nil"/>
-          <w:right w:val="nil"/>
-          <w:between w:val="nil"/>
-        </w:pBdr>
-        <w:rPr>
-          <w:rFonts w:ascii="Times New Roman" w:eastAsia="Times New Roman" w:hAnsi="Times New Roman" w:cs="Times New Roman"/>
-          <w:b/>
-          <w:color w:val="000000"/>
-        </w:rPr>
-      </w:pPr>
-      <w:proofErr w:type="spellStart"/>
-      <w:r>
-        <w:rPr>
-          <w:rFonts w:ascii="Times New Roman" w:eastAsia="Times New Roman" w:hAnsi="Times New Roman" w:cs="Times New Roman"/>
-          <w:b/>
-        </w:rPr>
-        <w:t>Programación</w:t>
-      </w:r>
-      <w:proofErr w:type="spellEnd"/>
-      <w:r>
-        <w:rPr>
-          <w:rFonts w:ascii="Times New Roman" w:eastAsia="Times New Roman" w:hAnsi="Times New Roman" w:cs="Times New Roman"/>
-          <w:b/>
-        </w:rPr>
-        <w:t xml:space="preserve"> GUI</w:t>
-      </w:r>
-      <w:r>
-        <w:rPr>
-          <w:rFonts w:ascii="Times New Roman" w:eastAsia="Times New Roman" w:hAnsi="Times New Roman" w:cs="Times New Roman"/>
-          <w:b/>
-          <w:color w:val="000000"/>
-        </w:rPr>
-        <w:t xml:space="preserve"> (</w:t>
-      </w:r>
-      <w:r>
-        <w:rPr>
-          <w:rFonts w:ascii="Times New Roman" w:eastAsia="Times New Roman" w:hAnsi="Times New Roman" w:cs="Times New Roman"/>
-          <w:b/>
-        </w:rPr>
-        <w:t>10</w:t>
-      </w:r>
-      <w:r>
-        <w:rPr>
-          <w:rFonts w:ascii="Times New Roman" w:eastAsia="Times New Roman" w:hAnsi="Times New Roman" w:cs="Times New Roman"/>
-          <w:b/>
-          <w:color w:val="000000"/>
-        </w:rPr>
-        <w:t xml:space="preserve"> p</w:t>
-      </w:r>
-      <w:r>
-        <w:rPr>
-          <w:rFonts w:ascii="Times New Roman" w:eastAsia="Times New Roman" w:hAnsi="Times New Roman" w:cs="Times New Roman"/>
-          <w:b/>
-        </w:rPr>
-        <w:t>untos</w:t>
-      </w:r>
-      <w:r>
-        <w:rPr>
-          <w:rFonts w:ascii="Times New Roman" w:eastAsia="Times New Roman" w:hAnsi="Times New Roman" w:cs="Times New Roman"/>
-          <w:b/>
-          <w:color w:val="000000"/>
-        </w:rPr>
-        <w:t>)</w:t>
-      </w:r>
-    </w:p>
-    <w:p>
-      <w:pPr>
-        <w:pBdr>
-          <w:top w:val="nil"/>
-          <w:left w:val="nil"/>
-          <w:bottom w:val="nil"/>
-          <w:right w:val="nil"/>
-          <w:between w:val="nil"/>
-        </w:pBdr>
-        <w:rPr>
-          <w:rFonts w:ascii="Times New Roman" w:eastAsia="Times New Roman" w:hAnsi="Times New Roman" w:cs="Times New Roman"/>
-        </w:rPr>
-      </w:pPr>
-    </w:p>
-    <w:p>
-      <w:pPr>
-        <w:ind w:left="720"/>
-        <w:rPr>
-          <w:rFonts w:ascii="Times New Roman" w:eastAsia="Times New Roman" w:hAnsi="Times New Roman" w:cs="Times New Roman"/>
-          <w:lang w:val="es-PE"/>
-        </w:rPr>
-      </w:pPr>
-      <w:r>
-        <w:rPr>
-          <w:rFonts w:ascii="Times New Roman" w:eastAsia="Times New Roman" w:hAnsi="Times New Roman" w:cs="Times New Roman"/>
-          <w:lang w:val="es-PE"/>
-        </w:rPr>
-        <w:t xml:space="preserve">Escriban un programa GUI en el lenguaje que hayas elegido para tu proyecto SOS. La GUI de tu programa debe incluir texto, líneas, una casilla de verificación y botones de opción. Si bien se recomienda considerar la GUI para el tablero de juego SOS, no es obligatorio. En esta tarea, cualquier programa GUI de tu propio trabajo es aceptable. </w:t>
-      </w:r>
-    </w:p>
-    <w:p>
-      <w:pPr>
-        <w:ind w:left="720"/>
-        <w:rPr>
-          <w:rFonts w:ascii="Times New Roman" w:eastAsia="Times New Roman" w:hAnsi="Times New Roman" w:cs="Times New Roman"/>
-          <w:lang w:val="es-PE"/>
-        </w:rPr>
-      </w:pPr>
-      <w:r>
-        <w:rPr>
-          <w:rFonts w:ascii="Times New Roman" w:eastAsia="Times New Roman" w:hAnsi="Times New Roman" w:cs="Times New Roman"/>
-          <w:lang w:val="es-PE"/>
-        </w:rPr>
-        <w:t>Adjunten aquí (1) la captura de pantalla de la ejecución de tu programa y (2) el código fuente de tu programa.</w:t>
-      </w:r>
-    </w:p>
-    <w:p>
-      <w:pPr>
-        <w:pBdr>
-          <w:top w:val="nil"/>
-          <w:left w:val="nil"/>
-          <w:bottom w:val="nil"/>
-          <w:right w:val="nil"/>
-          <w:between w:val="nil"/>
-        </w:pBdr>
-        <w:rPr>
-          <w:rFonts w:ascii="Times New Roman" w:eastAsia="Times New Roman" w:hAnsi="Times New Roman" w:cs="Times New Roman"/>
-          <w:b/>
-          <w:color w:val="000000"/>
-          <w:lang w:val="es-PE"/>
-        </w:rPr>
-      </w:pPr>
-    </w:p>
     <w:p>
       <w:pPr>
         <w:rPr>
@@ -2209,6 +1812,7 @@
     <w:lsdException w:name="HTML Sample" w:semiHidden="1" w:unhideWhenUsed="1"/>
     <w:lsdException w:name="HTML Typewriter" w:semiHidden="1" w:unhideWhenUsed="1"/>
     <w:lsdException w:name="HTML Variable" w:semiHidden="1" w:unhideWhenUsed="1"/>
+    <w:lsdException w:name="Normal Table" w:semiHidden="1" w:unhideWhenUsed="1"/>
     <w:lsdException w:name="annotation subject" w:semiHidden="1" w:unhideWhenUsed="1"/>
     <w:lsdException w:name="No List" w:semiHidden="1" w:unhideWhenUsed="1"/>
     <w:lsdException w:name="Outline List 1" w:semiHidden="1" w:unhideWhenUsed="1"/>
@@ -2252,8 +1856,10 @@
     <w:lsdException w:name="Table Elegant" w:semiHidden="1" w:unhideWhenUsed="1"/>
     <w:lsdException w:name="Table Professional" w:semiHidden="1" w:unhideWhenUsed="1"/>
     <w:lsdException w:name="Table Subtle 1" w:semiHidden="1" w:unhideWhenUsed="1"/>
+    <w:lsdException w:name="Table Subtle 2" w:semiHidden="1" w:unhideWhenUsed="1"/>
     <w:lsdException w:name="Table Web 1" w:semiHidden="1" w:unhideWhenUsed="1"/>
     <w:lsdException w:name="Table Web 2" w:semiHidden="1" w:unhideWhenUsed="1"/>
+    <w:lsdException w:name="Table Web 3" w:semiHidden="1" w:unhideWhenUsed="1"/>
     <w:lsdException w:name="Balloon Text" w:semiHidden="1" w:unhideWhenUsed="1"/>
     <w:lsdException w:name="Table Grid" w:uiPriority="39"/>
     <w:lsdException w:name="Table Theme" w:semiHidden="1" w:unhideWhenUsed="1"/>

</xml_diff>